<commit_message>
Modificado el manual de sistema
</commit_message>
<xml_diff>
--- a/Documentation_Trivial1iB_V1.0.docx
+++ b/Documentation_Trivial1iB_V1.0.docx
@@ -1,6 +1,6 @@
 
 <file path=word/document.xml><?xml version="1.0" encoding="utf-8"?>
-<w:document xmlns:ve="http://schemas.openxmlformats.org/markup-compatibility/2006" xmlns:o="urn:schemas-microsoft-com:office:office" xmlns:r="http://schemas.openxmlformats.org/officeDocument/2006/relationships" xmlns:m="http://schemas.openxmlformats.org/officeDocument/2006/math" xmlns:v="urn:schemas-microsoft-com:vml" xmlns:wp="http://schemas.openxmlformats.org/drawingml/2006/wordprocessingDrawing" xmlns:w10="urn:schemas-microsoft-com:office:word" xmlns:w="http://schemas.openxmlformats.org/wordprocessingml/2006/main" xmlns:wne="http://schemas.microsoft.com/office/word/2006/wordml">
+<w:document xmlns:wpc="http://schemas.microsoft.com/office/word/2010/wordprocessingCanvas" xmlns:mc="http://schemas.openxmlformats.org/markup-compatibility/2006" xmlns:o="urn:schemas-microsoft-com:office:office" xmlns:r="http://schemas.openxmlformats.org/officeDocument/2006/relationships" xmlns:m="http://schemas.openxmlformats.org/officeDocument/2006/math" xmlns:v="urn:schemas-microsoft-com:vml" xmlns:wp14="http://schemas.microsoft.com/office/word/2010/wordprocessingDrawing" xmlns:wp="http://schemas.openxmlformats.org/drawingml/2006/wordprocessingDrawing" xmlns:w10="urn:schemas-microsoft-com:office:word" xmlns:w="http://schemas.openxmlformats.org/wordprocessingml/2006/main" xmlns:w14="http://schemas.microsoft.com/office/word/2010/wordml" xmlns:wpg="http://schemas.microsoft.com/office/word/2010/wordprocessingGroup" xmlns:wpi="http://schemas.microsoft.com/office/word/2010/wordprocessingInk" xmlns:wne="http://schemas.microsoft.com/office/word/2006/wordml" xmlns:wps="http://schemas.microsoft.com/office/word/2010/wordprocessingShape" mc:Ignorable="w14 wp14">
   <w:body>
     <w:sdt>
       <w:sdtPr>
@@ -34,7 +34,7 @@
               <w:bottom w:w="216" w:type="dxa"/>
               <w:right w:w="216" w:type="dxa"/>
             </w:tblCellMar>
-            <w:tblLook w:val="04A0"/>
+            <w:tblLook w:val="04A0" w:firstRow="1" w:lastRow="0" w:firstColumn="1" w:lastColumn="0" w:noHBand="0" w:noVBand="1"/>
           </w:tblPr>
           <w:tblGrid>
             <w:gridCol w:w="6170"/>
@@ -58,6 +58,7 @@
                 <w:dataBinding w:prefixMappings="xmlns:ns0='http://schemas.openxmlformats.org/package/2006/metadata/core-properties' xmlns:ns1='http://purl.org/dc/elements/1.1/'" w:xpath="/ns0:coreProperties[1]/ns1:title[1]" w:storeItemID="{6C3C8BC8-F283-45AE-878A-BAB7291924A1}"/>
                 <w:text/>
               </w:sdtPr>
+              <w:sdtEndPr/>
               <w:sdtContent>
                 <w:tc>
                   <w:tcPr>
@@ -134,6 +135,7 @@
                     <w:calendar w:val="gregorian"/>
                   </w:date>
                 </w:sdtPr>
+                <w:sdtEndPr/>
                 <w:sdtContent>
                   <w:p>
                     <w:pPr>
@@ -179,7 +181,7 @@
                     <w:color w:val="333333"/>
                     <w:sz w:val="30"/>
                     <w:szCs w:val="30"/>
-                    <w:lang w:eastAsia="en-GB"/>
+                    <w:lang w:val="es-ES" w:eastAsia="en-GB"/>
                   </w:rPr>
                 </w:pPr>
               </w:p>
@@ -192,7 +194,7 @@
                     <w:color w:val="333333"/>
                     <w:sz w:val="30"/>
                     <w:szCs w:val="30"/>
-                    <w:lang w:eastAsia="en-GB"/>
+                    <w:lang w:val="es-ES" w:eastAsia="en-GB"/>
                   </w:rPr>
                 </w:pPr>
               </w:p>
@@ -205,7 +207,7 @@
                     <w:color w:val="333333"/>
                     <w:sz w:val="30"/>
                     <w:szCs w:val="30"/>
-                    <w:lang w:eastAsia="en-GB"/>
+                    <w:lang w:val="es-ES" w:eastAsia="en-GB"/>
                   </w:rPr>
                 </w:pPr>
               </w:p>
@@ -218,7 +220,7 @@
                     <w:color w:val="333333"/>
                     <w:sz w:val="30"/>
                     <w:szCs w:val="30"/>
-                    <w:lang w:eastAsia="en-GB"/>
+                    <w:lang w:val="es-ES" w:eastAsia="en-GB"/>
                   </w:rPr>
                 </w:pPr>
               </w:p>
@@ -231,7 +233,7 @@
                     <w:color w:val="333333"/>
                     <w:sz w:val="30"/>
                     <w:szCs w:val="30"/>
-                    <w:lang w:eastAsia="en-GB"/>
+                    <w:lang w:val="es-ES" w:eastAsia="en-GB"/>
                   </w:rPr>
                 </w:pPr>
               </w:p>
@@ -244,7 +246,7 @@
                     <w:color w:val="333333"/>
                     <w:sz w:val="30"/>
                     <w:szCs w:val="30"/>
-                    <w:lang w:eastAsia="en-GB"/>
+                    <w:lang w:val="es-ES" w:eastAsia="en-GB"/>
                   </w:rPr>
                 </w:pPr>
               </w:p>
@@ -257,7 +259,7 @@
                     <w:color w:val="333333"/>
                     <w:sz w:val="30"/>
                     <w:szCs w:val="30"/>
-                    <w:lang w:eastAsia="en-GB"/>
+                    <w:lang w:val="es-ES" w:eastAsia="en-GB"/>
                   </w:rPr>
                 </w:pPr>
                 <w:r>
@@ -266,9 +268,9 @@
                     <w:color w:val="333333"/>
                     <w:sz w:val="30"/>
                     <w:szCs w:val="30"/>
-                    <w:lang w:eastAsia="en-GB"/>
-                  </w:rPr>
-                  <w:t xml:space="preserve">Ana </w:t>
+                    <w:lang w:val="es-ES" w:eastAsia="en-GB"/>
+                  </w:rPr>
+                  <w:t>Ana Areces González (</w:t>
                 </w:r>
                 <w:proofErr w:type="spellStart"/>
                 <w:r>
@@ -277,9 +279,9 @@
                     <w:color w:val="333333"/>
                     <w:sz w:val="30"/>
                     <w:szCs w:val="30"/>
-                    <w:lang w:eastAsia="en-GB"/>
-                  </w:rPr>
-                  <w:t>Areces</w:t>
+                    <w:lang w:val="es-ES" w:eastAsia="en-GB"/>
+                  </w:rPr>
+                  <w:t>anareces</w:t>
                 </w:r>
                 <w:proofErr w:type="spellEnd"/>
                 <w:r>
@@ -288,51 +290,7 @@
                     <w:color w:val="333333"/>
                     <w:sz w:val="30"/>
                     <w:szCs w:val="30"/>
-                    <w:lang w:eastAsia="en-GB"/>
-                  </w:rPr>
-                  <w:t xml:space="preserve"> </w:t>
-                </w:r>
-                <w:proofErr w:type="spellStart"/>
-                <w:r>
-                  <w:rPr>
-                    <w:rFonts w:ascii="Helvetica" w:eastAsia="Times New Roman" w:hAnsi="Helvetica" w:cs="Helvetica"/>
-                    <w:color w:val="333333"/>
-                    <w:sz w:val="30"/>
-                    <w:szCs w:val="30"/>
-                    <w:lang w:eastAsia="en-GB"/>
-                  </w:rPr>
-                  <w:t>González</w:t>
-                </w:r>
-                <w:proofErr w:type="spellEnd"/>
-                <w:r>
-                  <w:rPr>
-                    <w:rFonts w:ascii="Helvetica" w:eastAsia="Times New Roman" w:hAnsi="Helvetica" w:cs="Helvetica"/>
-                    <w:color w:val="333333"/>
-                    <w:sz w:val="30"/>
-                    <w:szCs w:val="30"/>
-                    <w:lang w:eastAsia="en-GB"/>
-                  </w:rPr>
-                  <w:t xml:space="preserve"> (</w:t>
-                </w:r>
-                <w:proofErr w:type="spellStart"/>
-                <w:r>
-                  <w:rPr>
-                    <w:rFonts w:ascii="Helvetica" w:eastAsia="Times New Roman" w:hAnsi="Helvetica" w:cs="Helvetica"/>
-                    <w:color w:val="333333"/>
-                    <w:sz w:val="30"/>
-                    <w:szCs w:val="30"/>
-                    <w:lang w:eastAsia="en-GB"/>
-                  </w:rPr>
-                  <w:t>anareces</w:t>
-                </w:r>
-                <w:proofErr w:type="spellEnd"/>
-                <w:r>
-                  <w:rPr>
-                    <w:rFonts w:ascii="Helvetica" w:eastAsia="Times New Roman" w:hAnsi="Helvetica" w:cs="Helvetica"/>
-                    <w:color w:val="333333"/>
-                    <w:sz w:val="30"/>
-                    <w:szCs w:val="30"/>
-                    <w:lang w:eastAsia="en-GB"/>
+                    <w:lang w:val="es-ES" w:eastAsia="en-GB"/>
                   </w:rPr>
                   <w:t>)</w:t>
                 </w:r>
@@ -346,7 +304,7 @@
                     <w:color w:val="333333"/>
                     <w:sz w:val="30"/>
                     <w:szCs w:val="30"/>
-                    <w:lang w:eastAsia="en-GB"/>
+                    <w:lang w:val="es-ES" w:eastAsia="en-GB"/>
                   </w:rPr>
                 </w:pPr>
                 <w:r>
@@ -355,9 +313,9 @@
                     <w:color w:val="333333"/>
                     <w:sz w:val="30"/>
                     <w:szCs w:val="30"/>
-                    <w:lang w:eastAsia="en-GB"/>
-                  </w:rPr>
-                  <w:t xml:space="preserve">Raquel </w:t>
+                    <w:lang w:val="es-ES" w:eastAsia="en-GB"/>
+                  </w:rPr>
+                  <w:t>Raquel Arrojo López (</w:t>
                 </w:r>
                 <w:proofErr w:type="spellStart"/>
                 <w:r>
@@ -366,9 +324,9 @@
                     <w:color w:val="333333"/>
                     <w:sz w:val="30"/>
                     <w:szCs w:val="30"/>
-                    <w:lang w:eastAsia="en-GB"/>
-                  </w:rPr>
-                  <w:t>Arrojo</w:t>
+                    <w:lang w:val="es-ES" w:eastAsia="en-GB"/>
+                  </w:rPr>
+                  <w:t>raquelarrojo</w:t>
                 </w:r>
                 <w:proofErr w:type="spellEnd"/>
                 <w:r>
@@ -377,61 +335,7 @@
                     <w:color w:val="333333"/>
                     <w:sz w:val="30"/>
                     <w:szCs w:val="30"/>
-                    <w:lang w:eastAsia="en-GB"/>
-                  </w:rPr>
-                  <w:t xml:space="preserve"> </w:t>
-                </w:r>
-                <w:proofErr w:type="spellStart"/>
-                <w:r>
-                  <w:rPr>
-                    <w:rFonts w:ascii="Helvetica" w:eastAsia="Times New Roman" w:hAnsi="Helvetica" w:cs="Helvetica"/>
-                    <w:color w:val="333333"/>
-                    <w:sz w:val="30"/>
-                    <w:szCs w:val="30"/>
-                    <w:lang w:eastAsia="en-GB"/>
-                  </w:rPr>
-                  <w:t>López</w:t>
-                </w:r>
-                <w:proofErr w:type="spellEnd"/>
-                <w:r>
-                  <w:rPr>
-                    <w:rFonts w:ascii="Helvetica" w:eastAsia="Times New Roman" w:hAnsi="Helvetica" w:cs="Helvetica"/>
-                    <w:color w:val="333333"/>
-                    <w:sz w:val="30"/>
-                    <w:szCs w:val="30"/>
-                    <w:lang w:eastAsia="en-GB"/>
-                  </w:rPr>
-                  <w:t xml:space="preserve"> </w:t>
-                </w:r>
-                <w:r>
-                  <w:rPr>
-                    <w:rFonts w:ascii="Helvetica" w:eastAsia="Times New Roman" w:hAnsi="Helvetica" w:cs="Helvetica"/>
-                    <w:color w:val="333333"/>
-                    <w:sz w:val="30"/>
-                    <w:szCs w:val="30"/>
-                    <w:lang w:eastAsia="en-GB"/>
-                  </w:rPr>
-                  <w:t>(</w:t>
-                </w:r>
-                <w:proofErr w:type="spellStart"/>
-                <w:r>
-                  <w:rPr>
-                    <w:rFonts w:ascii="Helvetica" w:eastAsia="Times New Roman" w:hAnsi="Helvetica" w:cs="Helvetica"/>
-                    <w:color w:val="333333"/>
-                    <w:sz w:val="30"/>
-                    <w:szCs w:val="30"/>
-                    <w:lang w:eastAsia="en-GB"/>
-                  </w:rPr>
-                  <w:t>raquelarrojo</w:t>
-                </w:r>
-                <w:proofErr w:type="spellEnd"/>
-                <w:r>
-                  <w:rPr>
-                    <w:rFonts w:ascii="Helvetica" w:eastAsia="Times New Roman" w:hAnsi="Helvetica" w:cs="Helvetica"/>
-                    <w:color w:val="333333"/>
-                    <w:sz w:val="30"/>
-                    <w:szCs w:val="30"/>
-                    <w:lang w:eastAsia="en-GB"/>
+                    <w:lang w:val="es-ES" w:eastAsia="en-GB"/>
                   </w:rPr>
                   <w:t>)</w:t>
                 </w:r>
@@ -445,7 +349,7 @@
                     <w:color w:val="333333"/>
                     <w:sz w:val="30"/>
                     <w:szCs w:val="30"/>
-                    <w:lang w:eastAsia="en-GB"/>
+                    <w:lang w:val="es-ES" w:eastAsia="en-GB"/>
                   </w:rPr>
                 </w:pPr>
                 <w:r>
@@ -454,9 +358,9 @@
                     <w:color w:val="333333"/>
                     <w:sz w:val="30"/>
                     <w:szCs w:val="30"/>
-                    <w:lang w:eastAsia="en-GB"/>
-                  </w:rPr>
-                  <w:t xml:space="preserve">David </w:t>
+                    <w:lang w:val="es-ES" w:eastAsia="en-GB"/>
+                  </w:rPr>
+                  <w:t>David Casado Corona (</w:t>
                 </w:r>
                 <w:proofErr w:type="spellStart"/>
                 <w:r>
@@ -465,9 +369,9 @@
                     <w:color w:val="333333"/>
                     <w:sz w:val="30"/>
                     <w:szCs w:val="30"/>
-                    <w:lang w:eastAsia="en-GB"/>
-                  </w:rPr>
-                  <w:t>Casado</w:t>
+                    <w:lang w:val="es-ES" w:eastAsia="en-GB"/>
+                  </w:rPr>
+                  <w:t>dcasado</w:t>
                 </w:r>
                 <w:proofErr w:type="spellEnd"/>
                 <w:r>
@@ -476,49 +380,7 @@
                     <w:color w:val="333333"/>
                     <w:sz w:val="30"/>
                     <w:szCs w:val="30"/>
-                    <w:lang w:eastAsia="en-GB"/>
-                  </w:rPr>
-                  <w:t xml:space="preserve"> </w:t>
-                </w:r>
-                <w:r>
-                  <w:rPr>
-                    <w:rFonts w:ascii="Helvetica" w:eastAsia="Times New Roman" w:hAnsi="Helvetica" w:cs="Helvetica"/>
-                    <w:color w:val="333333"/>
-                    <w:sz w:val="30"/>
-                    <w:szCs w:val="30"/>
-                    <w:lang w:eastAsia="en-GB"/>
-                  </w:rPr>
-                  <w:t xml:space="preserve">Corona </w:t>
-                </w:r>
-                <w:r>
-                  <w:rPr>
-                    <w:rFonts w:ascii="Helvetica" w:eastAsia="Times New Roman" w:hAnsi="Helvetica" w:cs="Helvetica"/>
-                    <w:color w:val="333333"/>
-                    <w:sz w:val="30"/>
-                    <w:szCs w:val="30"/>
-                    <w:lang w:eastAsia="en-GB"/>
-                  </w:rPr>
-                  <w:t>(</w:t>
-                </w:r>
-                <w:proofErr w:type="spellStart"/>
-                <w:r>
-                  <w:rPr>
-                    <w:rFonts w:ascii="Helvetica" w:eastAsia="Times New Roman" w:hAnsi="Helvetica" w:cs="Helvetica"/>
-                    <w:color w:val="333333"/>
-                    <w:sz w:val="30"/>
-                    <w:szCs w:val="30"/>
-                    <w:lang w:eastAsia="en-GB"/>
-                  </w:rPr>
-                  <w:t>dcasado</w:t>
-                </w:r>
-                <w:proofErr w:type="spellEnd"/>
-                <w:r>
-                  <w:rPr>
-                    <w:rFonts w:ascii="Helvetica" w:eastAsia="Times New Roman" w:hAnsi="Helvetica" w:cs="Helvetica"/>
-                    <w:color w:val="333333"/>
-                    <w:sz w:val="30"/>
-                    <w:szCs w:val="30"/>
-                    <w:lang w:eastAsia="en-GB"/>
+                    <w:lang w:val="es-ES" w:eastAsia="en-GB"/>
                   </w:rPr>
                   <w:t>)</w:t>
                 </w:r>
@@ -532,52 +394,18 @@
                     <w:color w:val="333333"/>
                     <w:sz w:val="30"/>
                     <w:szCs w:val="30"/>
-                    <w:lang w:eastAsia="en-GB"/>
+                    <w:lang w:val="es-ES" w:eastAsia="en-GB"/>
                   </w:rPr>
                 </w:pPr>
-                <w:proofErr w:type="spellStart"/>
                 <w:r>
                   <w:rPr>
                     <w:rFonts w:ascii="Helvetica" w:eastAsia="Times New Roman" w:hAnsi="Helvetica" w:cs="Helvetica"/>
                     <w:color w:val="333333"/>
                     <w:sz w:val="30"/>
                     <w:szCs w:val="30"/>
-                    <w:lang w:eastAsia="en-GB"/>
-                  </w:rPr>
-                  <w:t>María</w:t>
-                </w:r>
-                <w:proofErr w:type="spellEnd"/>
-                <w:r>
-                  <w:rPr>
-                    <w:rFonts w:ascii="Helvetica" w:eastAsia="Times New Roman" w:hAnsi="Helvetica" w:cs="Helvetica"/>
-                    <w:color w:val="333333"/>
-                    <w:sz w:val="30"/>
-                    <w:szCs w:val="30"/>
-                    <w:lang w:eastAsia="en-GB"/>
-                  </w:rPr>
-                  <w:t xml:space="preserve"> </w:t>
-                </w:r>
-                <w:proofErr w:type="spellStart"/>
-                <w:r>
-                  <w:rPr>
-                    <w:rFonts w:ascii="Helvetica" w:eastAsia="Times New Roman" w:hAnsi="Helvetica" w:cs="Helvetica"/>
-                    <w:color w:val="333333"/>
-                    <w:sz w:val="30"/>
-                    <w:szCs w:val="30"/>
-                    <w:lang w:eastAsia="en-GB"/>
-                  </w:rPr>
-                  <w:t>González</w:t>
-                </w:r>
-                <w:proofErr w:type="spellEnd"/>
-                <w:r>
-                  <w:rPr>
-                    <w:rFonts w:ascii="Helvetica" w:eastAsia="Times New Roman" w:hAnsi="Helvetica" w:cs="Helvetica"/>
-                    <w:color w:val="333333"/>
-                    <w:sz w:val="30"/>
-                    <w:szCs w:val="30"/>
-                    <w:lang w:eastAsia="en-GB"/>
-                  </w:rPr>
-                  <w:t xml:space="preserve"> (meri294)</w:t>
+                    <w:lang w:val="es-ES" w:eastAsia="en-GB"/>
+                  </w:rPr>
+                  <w:t>María González (meri294)</w:t>
                 </w:r>
               </w:p>
               <w:p>
@@ -589,92 +417,60 @@
                     <w:color w:val="333333"/>
                     <w:sz w:val="30"/>
                     <w:szCs w:val="30"/>
-                    <w:lang w:eastAsia="en-GB"/>
+                    <w:lang w:val="es-ES" w:eastAsia="en-GB"/>
                   </w:rPr>
                 </w:pPr>
-                <w:proofErr w:type="spellStart"/>
                 <w:r>
                   <w:rPr>
                     <w:rFonts w:ascii="Helvetica" w:eastAsia="Times New Roman" w:hAnsi="Helvetica" w:cs="Helvetica"/>
                     <w:color w:val="333333"/>
                     <w:sz w:val="30"/>
                     <w:szCs w:val="30"/>
-                    <w:lang w:eastAsia="en-GB"/>
-                  </w:rPr>
-                  <w:t>Álvaro</w:t>
+                    <w:lang w:val="es-ES" w:eastAsia="en-GB"/>
+                  </w:rPr>
+                  <w:t xml:space="preserve">Álvaro </w:t>
                 </w:r>
-                <w:proofErr w:type="spellEnd"/>
+                <w:proofErr w:type="spellStart"/>
                 <w:r>
                   <w:rPr>
                     <w:rFonts w:ascii="Helvetica" w:eastAsia="Times New Roman" w:hAnsi="Helvetica" w:cs="Helvetica"/>
                     <w:color w:val="333333"/>
                     <w:sz w:val="30"/>
                     <w:szCs w:val="30"/>
-                    <w:lang w:eastAsia="en-GB"/>
-                  </w:rPr>
-                  <w:t xml:space="preserve"> </w:t>
+                    <w:lang w:val="es-ES" w:eastAsia="en-GB"/>
+                  </w:rPr>
+                  <w:t>Palanco</w:t>
                 </w:r>
-                <w:proofErr w:type="spellStart"/>
+                <w:proofErr w:type="spellEnd"/>
                 <w:r>
                   <w:rPr>
                     <w:rFonts w:ascii="Helvetica" w:eastAsia="Times New Roman" w:hAnsi="Helvetica" w:cs="Helvetica"/>
                     <w:color w:val="333333"/>
                     <w:sz w:val="30"/>
                     <w:szCs w:val="30"/>
-                    <w:lang w:eastAsia="en-GB"/>
-                  </w:rPr>
-                  <w:t>Palanco</w:t>
+                    <w:lang w:val="es-ES" w:eastAsia="en-GB"/>
+                  </w:rPr>
+                  <w:t xml:space="preserve"> Lorenzo (</w:t>
                 </w:r>
-                <w:proofErr w:type="spellEnd"/>
+                <w:proofErr w:type="spellStart"/>
                 <w:r>
                   <w:rPr>
                     <w:rFonts w:ascii="Helvetica" w:eastAsia="Times New Roman" w:hAnsi="Helvetica" w:cs="Helvetica"/>
                     <w:color w:val="333333"/>
                     <w:sz w:val="30"/>
                     <w:szCs w:val="30"/>
-                    <w:lang w:eastAsia="en-GB"/>
-                  </w:rPr>
-                  <w:t xml:space="preserve"> </w:t>
+                    <w:lang w:val="es-ES" w:eastAsia="en-GB"/>
+                  </w:rPr>
+                  <w:t>alvaropalanco</w:t>
                 </w:r>
+                <w:proofErr w:type="spellEnd"/>
                 <w:r>
                   <w:rPr>
                     <w:rFonts w:ascii="Helvetica" w:eastAsia="Times New Roman" w:hAnsi="Helvetica" w:cs="Helvetica"/>
                     <w:color w:val="333333"/>
                     <w:sz w:val="30"/>
                     <w:szCs w:val="30"/>
-                    <w:lang w:eastAsia="en-GB"/>
-                  </w:rPr>
-                  <w:t xml:space="preserve">Lorenzo </w:t>
-                </w:r>
-                <w:r>
-                  <w:rPr>
-                    <w:rFonts w:ascii="Helvetica" w:eastAsia="Times New Roman" w:hAnsi="Helvetica" w:cs="Helvetica"/>
-                    <w:color w:val="333333"/>
-                    <w:sz w:val="30"/>
-                    <w:szCs w:val="30"/>
-                    <w:lang w:eastAsia="en-GB"/>
-                  </w:rPr>
-                  <w:t>(</w:t>
-                </w:r>
-                <w:proofErr w:type="spellStart"/>
-                <w:r>
-                  <w:rPr>
-                    <w:rFonts w:ascii="Helvetica" w:eastAsia="Times New Roman" w:hAnsi="Helvetica" w:cs="Helvetica"/>
-                    <w:color w:val="333333"/>
-                    <w:sz w:val="30"/>
-                    <w:szCs w:val="30"/>
-                    <w:lang w:eastAsia="en-GB"/>
-                  </w:rPr>
-                  <w:t>alvaropalanco</w:t>
-                </w:r>
-                <w:proofErr w:type="spellEnd"/>
-                <w:r>
-                  <w:rPr>
-                    <w:rFonts w:ascii="Helvetica" w:eastAsia="Times New Roman" w:hAnsi="Helvetica" w:cs="Helvetica"/>
-                    <w:color w:val="333333"/>
-                    <w:sz w:val="30"/>
-                    <w:szCs w:val="30"/>
-                    <w:lang w:eastAsia="en-GB"/>
+                    <w:lang w:val="es-ES" w:eastAsia="en-GB"/>
                   </w:rPr>
                   <w:t>)</w:t>
                 </w:r>
@@ -688,61 +484,24 @@
                     <w:color w:val="333333"/>
                     <w:sz w:val="30"/>
                     <w:szCs w:val="30"/>
-                    <w:lang w:eastAsia="en-GB"/>
+                    <w:lang w:val="es-ES" w:eastAsia="en-GB"/>
                   </w:rPr>
                 </w:pPr>
-                <w:proofErr w:type="spellStart"/>
                 <w:r>
                   <w:rPr>
                     <w:rFonts w:ascii="Helvetica" w:eastAsia="Times New Roman" w:hAnsi="Helvetica" w:cs="Helvetica"/>
                     <w:color w:val="333333"/>
                     <w:sz w:val="30"/>
                     <w:szCs w:val="30"/>
-                    <w:lang w:eastAsia="en-GB"/>
-                  </w:rPr>
-                  <w:t>Iván</w:t>
-                </w:r>
-                <w:proofErr w:type="spellEnd"/>
-                <w:r>
-                  <w:rPr>
-                    <w:rFonts w:ascii="Helvetica" w:eastAsia="Times New Roman" w:hAnsi="Helvetica" w:cs="Helvetica"/>
-                    <w:color w:val="333333"/>
-                    <w:sz w:val="30"/>
-                    <w:szCs w:val="30"/>
-                    <w:lang w:eastAsia="en-GB"/>
-                  </w:rPr>
-                  <w:t xml:space="preserve"> </w:t>
-                </w:r>
-                <w:proofErr w:type="spellStart"/>
-                <w:r>
-                  <w:rPr>
-                    <w:rFonts w:ascii="Helvetica" w:eastAsia="Times New Roman" w:hAnsi="Helvetica" w:cs="Helvetica"/>
-                    <w:color w:val="333333"/>
-                    <w:sz w:val="30"/>
-                    <w:szCs w:val="30"/>
-                    <w:lang w:eastAsia="en-GB"/>
-                  </w:rPr>
-                  <w:t>Sánchez</w:t>
-                </w:r>
-                <w:proofErr w:type="spellEnd"/>
-                <w:r>
-                  <w:rPr>
-                    <w:rFonts w:ascii="Helvetica" w:eastAsia="Times New Roman" w:hAnsi="Helvetica" w:cs="Helvetica"/>
-                    <w:color w:val="333333"/>
-                    <w:sz w:val="30"/>
-                    <w:szCs w:val="30"/>
-                    <w:lang w:eastAsia="en-GB"/>
-                  </w:rPr>
-                  <w:t xml:space="preserve"> (uo230364)</w:t>
+                    <w:lang w:val="es-ES" w:eastAsia="en-GB"/>
+                  </w:rPr>
+                  <w:t>Iván Sánchez (uo230364)</w:t>
                 </w:r>
               </w:p>
               <w:p>
                 <w:pPr>
                   <w:pStyle w:val="Sinespaciado"/>
                   <w:spacing w:line="360" w:lineRule="auto"/>
-                  <w:rPr>
-                    <w:lang w:val="en-GB"/>
-                  </w:rPr>
                 </w:pPr>
               </w:p>
             </w:tc>
@@ -762,16 +521,24 @@
                     <w:rFonts w:asciiTheme="majorHAnsi" w:eastAsiaTheme="majorEastAsia" w:hAnsiTheme="majorHAnsi" w:cstheme="majorBidi"/>
                     <w:sz w:val="36"/>
                     <w:szCs w:val="36"/>
-                    <w:lang w:val="en-GB"/>
                   </w:rPr>
                 </w:pPr>
               </w:p>
             </w:tc>
           </w:tr>
         </w:tbl>
-        <w:p/>
+        <w:p>
+          <w:pPr>
+            <w:rPr>
+              <w:lang w:val="es-ES"/>
+            </w:rPr>
+          </w:pPr>
+        </w:p>
         <w:p>
           <w:r>
+            <w:rPr>
+              <w:lang w:val="es-ES"/>
+            </w:rPr>
             <w:br w:type="page"/>
           </w:r>
         </w:p>
@@ -845,21 +612,7 @@
         <w:rPr>
           <w:rFonts w:asciiTheme="majorHAnsi" w:hAnsiTheme="majorHAnsi"/>
         </w:rPr>
-        <w:t xml:space="preserve">There are </w:t>
-      </w:r>
-      <w:proofErr w:type="spellStart"/>
-      <w:r>
-        <w:rPr>
-          <w:rFonts w:asciiTheme="majorHAnsi" w:hAnsiTheme="majorHAnsi"/>
-        </w:rPr>
-        <w:t>to</w:t>
-      </w:r>
-      <w:proofErr w:type="spellEnd"/>
-      <w:r>
-        <w:rPr>
-          <w:rFonts w:asciiTheme="majorHAnsi" w:hAnsiTheme="majorHAnsi"/>
-        </w:rPr>
-        <w:t xml:space="preserve"> different manuals that are going to be describe </w:t>
+        <w:t xml:space="preserve">There are to different manuals that are going to be describe </w:t>
       </w:r>
     </w:p>
     <w:p>
@@ -1049,24 +802,22 @@
       </w:pPr>
       <w:r>
         <w:rPr>
-          <w:rFonts w:asciiTheme="majorHAnsi" w:hAnsiTheme="majorHAnsi"/>
+          <w:rFonts w:asciiTheme="minorHAnsi" w:hAnsiTheme="minorHAnsi" w:cstheme="minorBidi"/>
+          <w:color w:val="auto"/>
+          <w:sz w:val="22"/>
+          <w:szCs w:val="22"/>
         </w:rPr>
         <w:t>This class only has the task to launch the application.</w:t>
       </w:r>
       <w:r>
         <w:rPr>
-          <w:rFonts w:asciiTheme="majorHAnsi" w:hAnsiTheme="majorHAnsi"/>
+          <w:rFonts w:asciiTheme="minorHAnsi" w:hAnsiTheme="minorHAnsi" w:cstheme="minorBidi"/>
+          <w:color w:val="auto"/>
+          <w:sz w:val="22"/>
+          <w:szCs w:val="22"/>
         </w:rPr>
         <w:t xml:space="preserve"> It reads the name of the input and calls to the appropriate class to parser the file. </w:t>
       </w:r>
-    </w:p>
-    <w:p>
-      <w:pPr>
-        <w:pStyle w:val="Default"/>
-        <w:rPr>
-          <w:rFonts w:asciiTheme="majorHAnsi" w:hAnsiTheme="majorHAnsi"/>
-        </w:rPr>
-      </w:pPr>
     </w:p>
     <w:p>
       <w:pPr>
@@ -1084,15 +835,7 @@
         <w:spacing w:after="0" w:line="240" w:lineRule="auto"/>
       </w:pPr>
       <w:r>
-        <w:t xml:space="preserve">This class is an interface that generates the model to the Question objects. In this case the attribute has to abstract </w:t>
-      </w:r>
-      <w:proofErr w:type="spellStart"/>
-      <w:r>
-        <w:t>methods.to</w:t>
-      </w:r>
-      <w:proofErr w:type="spellEnd"/>
-      <w:r>
-        <w:t xml:space="preserve"> add to the main fields that are: </w:t>
+        <w:t xml:space="preserve">This is an interface that generates the model to the Question objects. In this case the attribute has to abstract methods.to add to the main fields that are: </w:t>
       </w:r>
     </w:p>
     <w:p>
@@ -1130,13 +873,111 @@
       </w:pPr>
       <w:proofErr w:type="spellStart"/>
       <w:r>
-        <w:t>getAnsewers</w:t>
+        <w:t>getAns</w:t>
+      </w:r>
+      <w:r>
+        <w:t>wers</w:t>
       </w:r>
       <w:proofErr w:type="spellEnd"/>
       <w:r>
         <w:t>()</w:t>
       </w:r>
     </w:p>
+    <w:p>
+      <w:pPr>
+        <w:pStyle w:val="Ttulo2"/>
+      </w:pPr>
+      <w:proofErr w:type="spellStart"/>
+      <w:r>
+        <w:t>DBConnector</w:t>
+      </w:r>
+      <w:proofErr w:type="spellEnd"/>
+      <w:r>
+        <w:t xml:space="preserve"> </w:t>
+      </w:r>
+    </w:p>
+    <w:p>
+      <w:r>
+        <w:t>Interface in which we determine the method that is shared between all the different types of connectors (</w:t>
+      </w:r>
+      <w:proofErr w:type="spellStart"/>
+      <w:proofErr w:type="gramStart"/>
+      <w:r>
+        <w:t>getConexion</w:t>
+      </w:r>
+      <w:proofErr w:type="spellEnd"/>
+      <w:r>
+        <w:t>(</w:t>
+      </w:r>
+      <w:proofErr w:type="gramEnd"/>
+      <w:r>
+        <w:t>)).</w:t>
+      </w:r>
+    </w:p>
+    <w:p>
+      <w:pPr>
+        <w:pStyle w:val="Ttulo2"/>
+      </w:pPr>
+      <w:proofErr w:type="spellStart"/>
+      <w:r>
+        <w:t>MongoDBConnector</w:t>
+      </w:r>
+      <w:proofErr w:type="spellEnd"/>
+    </w:p>
+    <w:p>
+      <w:r>
+        <w:t xml:space="preserve">Specific connector for Mongo DB. In this class there is an attribute called mongo that is the client used for saving the data. It has a private method in order to create the connection used in the </w:t>
+      </w:r>
+      <w:proofErr w:type="spellStart"/>
+      <w:r>
+        <w:t>getConexion</w:t>
+      </w:r>
+      <w:proofErr w:type="spellEnd"/>
+      <w:r>
+        <w:t xml:space="preserve"> method in case there is not already an established connection.</w:t>
+      </w:r>
+      <w:r>
+        <w:t xml:space="preserve"> In case the connection cannot be established a message is shown.</w:t>
+      </w:r>
+    </w:p>
+    <w:p>
+      <w:pPr>
+        <w:pStyle w:val="Ttulo2"/>
+      </w:pPr>
+      <w:proofErr w:type="spellStart"/>
+      <w:r>
+        <w:lastRenderedPageBreak/>
+        <w:t>DBWriter</w:t>
+      </w:r>
+      <w:proofErr w:type="spellEnd"/>
+    </w:p>
+    <w:p>
+      <w:r>
+        <w:t xml:space="preserve">Interface </w:t>
+      </w:r>
+      <w:r>
+        <w:t xml:space="preserve">used in order to provide a common method for all the writers for the different databases which </w:t>
+      </w:r>
+      <w:proofErr w:type="gramStart"/>
+      <w:r>
+        <w:t>allows</w:t>
+      </w:r>
+      <w:proofErr w:type="gramEnd"/>
+      <w:r>
+        <w:t xml:space="preserve"> to insert questions.</w:t>
+      </w:r>
+    </w:p>
+    <w:p>
+      <w:pPr>
+        <w:pStyle w:val="Ttulo2"/>
+      </w:pPr>
+      <w:r>
+        <w:t>MongoDBWriter</w:t>
+      </w:r>
+      <w:bookmarkStart w:id="0" w:name="_GoBack"/>
+      <w:bookmarkEnd w:id="0"/>
+    </w:p>
+    <w:p/>
     <w:p/>
     <w:sectPr>
       <w:pgSz w:w="11906" w:h="16838"/>
@@ -1150,7 +991,7 @@
 </file>
 
 <file path=word/numbering.xml><?xml version="1.0" encoding="utf-8"?>
-<w:numbering xmlns:ve="http://schemas.openxmlformats.org/markup-compatibility/2006" xmlns:o="urn:schemas-microsoft-com:office:office" xmlns:r="http://schemas.openxmlformats.org/officeDocument/2006/relationships" xmlns:m="http://schemas.openxmlformats.org/officeDocument/2006/math" xmlns:v="urn:schemas-microsoft-com:vml" xmlns:wp="http://schemas.openxmlformats.org/drawingml/2006/wordprocessingDrawing" xmlns:w10="urn:schemas-microsoft-com:office:word" xmlns:w="http://schemas.openxmlformats.org/wordprocessingml/2006/main" xmlns:wne="http://schemas.microsoft.com/office/word/2006/wordml">
+<w:numbering xmlns:wpc="http://schemas.microsoft.com/office/word/2010/wordprocessingCanvas" xmlns:mc="http://schemas.openxmlformats.org/markup-compatibility/2006" xmlns:o="urn:schemas-microsoft-com:office:office" xmlns:r="http://schemas.openxmlformats.org/officeDocument/2006/relationships" xmlns:m="http://schemas.openxmlformats.org/officeDocument/2006/math" xmlns:v="urn:schemas-microsoft-com:vml" xmlns:wp14="http://schemas.microsoft.com/office/word/2010/wordprocessingDrawing" xmlns:wp="http://schemas.openxmlformats.org/drawingml/2006/wordprocessingDrawing" xmlns:w10="urn:schemas-microsoft-com:office:word" xmlns:w="http://schemas.openxmlformats.org/wordprocessingml/2006/main" xmlns:w14="http://schemas.microsoft.com/office/word/2010/wordml" xmlns:wpg="http://schemas.microsoft.com/office/word/2010/wordprocessingGroup" xmlns:wpi="http://schemas.microsoft.com/office/word/2010/wordprocessingInk" xmlns:wne="http://schemas.microsoft.com/office/word/2006/wordml" xmlns:wps="http://schemas.microsoft.com/office/word/2010/wordprocessingShape" mc:Ignorable="w14 wp14">
   <w:abstractNum w:abstractNumId="0">
     <w:nsid w:val="0DC14635"/>
     <w:multiLevelType w:val="multilevel"/>
@@ -1423,7 +1264,7 @@
 </file>
 
 <file path=word/styles.xml><?xml version="1.0" encoding="utf-8"?>
-<w:styles xmlns:r="http://schemas.openxmlformats.org/officeDocument/2006/relationships" xmlns:w="http://schemas.openxmlformats.org/wordprocessingml/2006/main">
+<w:styles xmlns:mc="http://schemas.openxmlformats.org/markup-compatibility/2006" xmlns:r="http://schemas.openxmlformats.org/officeDocument/2006/relationships" xmlns:w="http://schemas.openxmlformats.org/wordprocessingml/2006/main" xmlns:w14="http://schemas.microsoft.com/office/word/2010/wordml" mc:Ignorable="w14">
   <w:docDefaults>
     <w:rPrDefault>
       <w:rPr>
@@ -1641,7 +1482,6 @@
     <w:uiPriority w:val="99"/>
     <w:semiHidden/>
     <w:unhideWhenUsed/>
-    <w:qFormat/>
     <w:tblPr>
       <w:tblInd w:w="0" w:type="dxa"/>
       <w:tblCellMar>
@@ -1812,183 +1652,15 @@
 </w:styles>
 </file>
 
-<file path=word/glossary/document.xml><?xml version="1.0" encoding="utf-8"?>
-<w:glossaryDocument xmlns:ve="http://schemas.openxmlformats.org/markup-compatibility/2006" xmlns:o="urn:schemas-microsoft-com:office:office" xmlns:r="http://schemas.openxmlformats.org/officeDocument/2006/relationships" xmlns:m="http://schemas.openxmlformats.org/officeDocument/2006/math" xmlns:v="urn:schemas-microsoft-com:vml" xmlns:wp="http://schemas.openxmlformats.org/drawingml/2006/wordprocessingDrawing" xmlns:w10="urn:schemas-microsoft-com:office:word" xmlns:w="http://schemas.openxmlformats.org/wordprocessingml/2006/main" xmlns:wne="http://schemas.microsoft.com/office/word/2006/wordml">
-  <w:docParts>
-    <w:docPart>
-      <w:docPartPr>
-        <w:name w:val="B75A04B3119648A299A95DE5A51F423C"/>
-        <w:category>
-          <w:name w:val="General"/>
-          <w:gallery w:val="placeholder"/>
-        </w:category>
-        <w:types>
-          <w:type w:val="bbPlcHdr"/>
-        </w:types>
-        <w:behaviors>
-          <w:behavior w:val="content"/>
-        </w:behaviors>
-        <w:guid w:val="{1F563561-D239-4229-B768-0516DE9DCA85}"/>
-      </w:docPartPr>
-      <w:docPartBody>
-        <w:p>
-          <w:pPr>
-            <w:pStyle w:val="B75A04B3119648A299A95DE5A51F423C"/>
-          </w:pPr>
-          <w:r>
-            <w:rPr>
-              <w:rFonts w:asciiTheme="majorHAnsi" w:eastAsiaTheme="majorEastAsia" w:hAnsiTheme="majorHAnsi" w:cstheme="majorBidi"/>
-              <w:sz w:val="72"/>
-              <w:szCs w:val="72"/>
-              <w:lang w:val="es-ES"/>
-            </w:rPr>
-            <w:t>[Escribir el título del documento]</w:t>
-          </w:r>
-        </w:p>
-      </w:docPartBody>
-    </w:docPart>
-    <w:docPart>
-      <w:docPartPr>
-        <w:name w:val="E82E32A9436442D786D62C0D31DB7069"/>
-        <w:category>
-          <w:name w:val="General"/>
-          <w:gallery w:val="placeholder"/>
-        </w:category>
-        <w:types>
-          <w:type w:val="bbPlcHdr"/>
-        </w:types>
-        <w:behaviors>
-          <w:behavior w:val="content"/>
-        </w:behaviors>
-        <w:guid w:val="{5FB4D059-4CF5-4317-80DB-5E1965B07FA6}"/>
-      </w:docPartPr>
-      <w:docPartBody>
-        <w:p>
-          <w:pPr>
-            <w:pStyle w:val="E82E32A9436442D786D62C0D31DB7069"/>
-          </w:pPr>
-          <w:r>
-            <w:rPr>
-              <w:color w:val="4F81BD" w:themeColor="accent1"/>
-              <w:sz w:val="200"/>
-              <w:szCs w:val="200"/>
-              <w:lang w:val="es-ES"/>
-            </w:rPr>
-            <w:t>[Año]</w:t>
-          </w:r>
-        </w:p>
-      </w:docPartBody>
-    </w:docPart>
-  </w:docParts>
-</w:glossaryDocument>
-</file>
-
-<file path=word/glossary/fontTable.xml><?xml version="1.0" encoding="utf-8"?>
-<w:fonts xmlns:r="http://schemas.openxmlformats.org/officeDocument/2006/relationships" xmlns:w="http://schemas.openxmlformats.org/wordprocessingml/2006/main">
-  <w:font w:name="Symbol">
-    <w:altName w:val="Symbol"/>
-    <w:panose1 w:val="05050102010706020507"/>
-    <w:charset w:val="02"/>
-    <w:family w:val="roman"/>
-    <w:pitch w:val="variable"/>
-    <w:sig w:usb0="00000000" w:usb1="10000000" w:usb2="00000000" w:usb3="00000000" w:csb0="80000000" w:csb1="00000000"/>
-  </w:font>
-  <w:font w:name="Times New Roman">
-    <w:panose1 w:val="02020603050405020304"/>
-    <w:charset w:val="00"/>
-    <w:family w:val="roman"/>
-    <w:pitch w:val="variable"/>
-    <w:sig w:usb0="E0002AFF" w:usb1="C0007841" w:usb2="00000009" w:usb3="00000000" w:csb0="000001FF" w:csb1="00000000"/>
-  </w:font>
-  <w:font w:name="Courier New">
-    <w:panose1 w:val="02070309020205020404"/>
-    <w:charset w:val="00"/>
-    <w:family w:val="modern"/>
-    <w:pitch w:val="fixed"/>
-    <w:sig w:usb0="20002A87" w:usb1="00000000" w:usb2="00000000" w:usb3="00000000" w:csb0="000001FF" w:csb1="00000000"/>
-  </w:font>
-  <w:font w:name="Wingdings">
-    <w:panose1 w:val="05000000000000000000"/>
-    <w:charset w:val="02"/>
-    <w:family w:val="auto"/>
-    <w:pitch w:val="variable"/>
-    <w:sig w:usb0="00000000" w:usb1="10000000" w:usb2="00000000" w:usb3="00000000" w:csb0="80000000" w:csb1="00000000"/>
-  </w:font>
-  <w:font w:name="Calibri">
-    <w:altName w:val="Calibri"/>
-    <w:panose1 w:val="020F0502020204030204"/>
-    <w:charset w:val="00"/>
-    <w:family w:val="swiss"/>
-    <w:pitch w:val="variable"/>
-    <w:sig w:usb0="E00002FF" w:usb1="4000ACFF" w:usb2="00000001" w:usb3="00000000" w:csb0="0000019F" w:csb1="00000000"/>
-  </w:font>
-  <w:font w:name="Cambria">
-    <w:panose1 w:val="02040503050406030204"/>
-    <w:charset w:val="00"/>
-    <w:family w:val="roman"/>
-    <w:pitch w:val="variable"/>
-    <w:sig w:usb0="E00002FF" w:usb1="400004FF" w:usb2="00000000" w:usb3="00000000" w:csb0="0000019F" w:csb1="00000000"/>
-  </w:font>
-  <w:font w:name="Tahoma">
-    <w:panose1 w:val="020B0604030504040204"/>
-    <w:charset w:val="00"/>
-    <w:family w:val="swiss"/>
-    <w:pitch w:val="variable"/>
-    <w:sig w:usb0="E1002EFF" w:usb1="C000605B" w:usb2="00000029" w:usb3="00000000" w:csb0="000101FF" w:csb1="00000000"/>
-  </w:font>
-  <w:font w:name="Helvetica">
-    <w:panose1 w:val="020B0604020202020204"/>
-    <w:charset w:val="00"/>
-    <w:family w:val="swiss"/>
-    <w:pitch w:val="variable"/>
-    <w:sig w:usb0="E0002AFF" w:usb1="C0007843" w:usb2="00000009" w:usb3="00000000" w:csb0="000001FF" w:csb1="00000000"/>
-  </w:font>
-</w:fonts>
-</file>
-
-<file path=word/glossary/settings.xml><?xml version="1.0" encoding="utf-8"?>
-<w:settings xmlns:o="urn:schemas-microsoft-com:office:office" xmlns:r="http://schemas.openxmlformats.org/officeDocument/2006/relationships" xmlns:m="http://schemas.openxmlformats.org/officeDocument/2006/math" xmlns:v="urn:schemas-microsoft-com:vml" xmlns:w10="urn:schemas-microsoft-com:office:word" xmlns:w="http://schemas.openxmlformats.org/wordprocessingml/2006/main" xmlns:sl="http://schemas.openxmlformats.org/schemaLibrary/2006/main">
-  <w:view w:val="normal"/>
-  <w:revisionView w:markup="0" w:comments="0" w:insDel="0" w:formatting="0" w:inkAnnotations="0"/>
-  <w:defaultTabStop w:val="720"/>
-  <w:characterSpacingControl w:val="doNotCompress"/>
-  <w:compat>
-    <w:useFELayout/>
-  </w:compat>
-  <w:rsids>
-    <w:rsidRoot w:val="000459E0"/>
-    <w:rsid w:val="000459E0"/>
-    <w:rsid w:val="00BF337B"/>
-  </w:rsids>
-  <m:mathPr>
-    <m:mathFont m:val="Cambria Math"/>
-    <m:brkBin m:val="before"/>
-    <m:brkBinSub m:val="--"/>
-    <m:smallFrac m:val="off"/>
-    <m:dispDef/>
-    <m:lMargin m:val="0"/>
-    <m:rMargin m:val="0"/>
-    <m:defJc m:val="centerGroup"/>
-    <m:wrapIndent m:val="1440"/>
-    <m:intLim m:val="subSup"/>
-    <m:naryLim m:val="undOvr"/>
-  </m:mathPr>
-  <w:themeFontLang w:val="en-GB"/>
-  <w:clrSchemeMapping w:bg1="light1" w:t1="dark1" w:bg2="light2" w:t2="dark2" w:accent1="accent1" w:accent2="accent2" w:accent3="accent3" w:accent4="accent4" w:accent5="accent5" w:accent6="accent6" w:hyperlink="hyperlink" w:followedHyperlink="followedHyperlink"/>
-  <w:decimalSymbol w:val=","/>
-  <w:listSeparator w:val=";"/>
-</w:settings>
-</file>
-
-<file path=word/glossary/styles.xml><?xml version="1.0" encoding="utf-8"?>
-<w:styles xmlns:r="http://schemas.openxmlformats.org/officeDocument/2006/relationships" xmlns:w="http://schemas.openxmlformats.org/wordprocessingml/2006/main">
+<file path=word/stylesWithEffects.xml><?xml version="1.0" encoding="utf-8"?>
+<w:styles xmlns:wpc="http://schemas.microsoft.com/office/word/2010/wordprocessingCanvas" xmlns:mc="http://schemas.openxmlformats.org/markup-compatibility/2006" xmlns:o="urn:schemas-microsoft-com:office:office" xmlns:r="http://schemas.openxmlformats.org/officeDocument/2006/relationships" xmlns:m="http://schemas.openxmlformats.org/officeDocument/2006/math" xmlns:v="urn:schemas-microsoft-com:vml" xmlns:wp14="http://schemas.microsoft.com/office/word/2010/wordprocessingDrawing" xmlns:wp="http://schemas.openxmlformats.org/drawingml/2006/wordprocessingDrawing" xmlns:w10="urn:schemas-microsoft-com:office:word" xmlns:w="http://schemas.openxmlformats.org/wordprocessingml/2006/main" xmlns:w14="http://schemas.microsoft.com/office/word/2010/wordml" xmlns:wpg="http://schemas.microsoft.com/office/word/2010/wordprocessingGroup" xmlns:wpi="http://schemas.microsoft.com/office/word/2010/wordprocessingInk" xmlns:wne="http://schemas.microsoft.com/office/word/2006/wordml" xmlns:wps="http://schemas.microsoft.com/office/word/2010/wordprocessingShape" mc:Ignorable="w14 wp14">
   <w:docDefaults>
     <w:rPrDefault>
       <w:rPr>
         <w:rFonts w:asciiTheme="minorHAnsi" w:eastAsiaTheme="minorEastAsia" w:hAnsiTheme="minorHAnsi" w:cstheme="minorBidi"/>
         <w:sz w:val="22"/>
         <w:szCs w:val="22"/>
-        <w:lang w:val="en-GB" w:eastAsia="en-GB" w:bidi="ar-SA"/>
+        <w:lang w:val="es-ES" w:eastAsia="es-ES" w:bidi="ar-SA"/>
       </w:rPr>
     </w:rPrDefault>
     <w:pPrDefault>
@@ -2151,7 +1823,6 @@
     <w:uiPriority w:val="99"/>
     <w:semiHidden/>
     <w:unhideWhenUsed/>
-    <w:qFormat/>
     <w:tblPr>
       <w:tblInd w:w="0" w:type="dxa"/>
       <w:tblCellMar>
@@ -2168,6 +1839,367 @@
     <w:semiHidden/>
     <w:unhideWhenUsed/>
   </w:style>
+</w:styles>
+</file>
+
+<file path=word/glossary/document.xml><?xml version="1.0" encoding="utf-8"?>
+<w:glossaryDocument xmlns:wpc="http://schemas.microsoft.com/office/word/2010/wordprocessingCanvas" xmlns:mc="http://schemas.openxmlformats.org/markup-compatibility/2006" xmlns:o="urn:schemas-microsoft-com:office:office" xmlns:r="http://schemas.openxmlformats.org/officeDocument/2006/relationships" xmlns:m="http://schemas.openxmlformats.org/officeDocument/2006/math" xmlns:v="urn:schemas-microsoft-com:vml" xmlns:wp14="http://schemas.microsoft.com/office/word/2010/wordprocessingDrawing" xmlns:wp="http://schemas.openxmlformats.org/drawingml/2006/wordprocessingDrawing" xmlns:w10="urn:schemas-microsoft-com:office:word" xmlns:w="http://schemas.openxmlformats.org/wordprocessingml/2006/main" xmlns:w14="http://schemas.microsoft.com/office/word/2010/wordml" xmlns:wpg="http://schemas.microsoft.com/office/word/2010/wordprocessingGroup" xmlns:wpi="http://schemas.microsoft.com/office/word/2010/wordprocessingInk" xmlns:wne="http://schemas.microsoft.com/office/word/2006/wordml" xmlns:wps="http://schemas.microsoft.com/office/word/2010/wordprocessingShape" mc:Ignorable="w14 wp14">
+  <w:docParts>
+    <w:docPart>
+      <w:docPartPr>
+        <w:name w:val="B75A04B3119648A299A95DE5A51F423C"/>
+        <w:category>
+          <w:name w:val="General"/>
+          <w:gallery w:val="placeholder"/>
+        </w:category>
+        <w:types>
+          <w:type w:val="bbPlcHdr"/>
+        </w:types>
+        <w:behaviors>
+          <w:behavior w:val="content"/>
+        </w:behaviors>
+        <w:guid w:val="{1F563561-D239-4229-B768-0516DE9DCA85}"/>
+      </w:docPartPr>
+      <w:docPartBody>
+        <w:p>
+          <w:pPr>
+            <w:pStyle w:val="B75A04B3119648A299A95DE5A51F423C"/>
+          </w:pPr>
+          <w:r>
+            <w:rPr>
+              <w:rFonts w:asciiTheme="majorHAnsi" w:eastAsiaTheme="majorEastAsia" w:hAnsiTheme="majorHAnsi" w:cstheme="majorBidi"/>
+              <w:sz w:val="72"/>
+              <w:szCs w:val="72"/>
+              <w:lang w:val="es-ES"/>
+            </w:rPr>
+            <w:t>[Escribir el título del documento]</w:t>
+          </w:r>
+        </w:p>
+      </w:docPartBody>
+    </w:docPart>
+    <w:docPart>
+      <w:docPartPr>
+        <w:name w:val="E82E32A9436442D786D62C0D31DB7069"/>
+        <w:category>
+          <w:name w:val="General"/>
+          <w:gallery w:val="placeholder"/>
+        </w:category>
+        <w:types>
+          <w:type w:val="bbPlcHdr"/>
+        </w:types>
+        <w:behaviors>
+          <w:behavior w:val="content"/>
+        </w:behaviors>
+        <w:guid w:val="{5FB4D059-4CF5-4317-80DB-5E1965B07FA6}"/>
+      </w:docPartPr>
+      <w:docPartBody>
+        <w:p>
+          <w:pPr>
+            <w:pStyle w:val="E82E32A9436442D786D62C0D31DB7069"/>
+          </w:pPr>
+          <w:r>
+            <w:rPr>
+              <w:color w:val="4F81BD" w:themeColor="accent1"/>
+              <w:sz w:val="200"/>
+              <w:szCs w:val="200"/>
+              <w:lang w:val="es-ES"/>
+            </w:rPr>
+            <w:t>[Año]</w:t>
+          </w:r>
+        </w:p>
+      </w:docPartBody>
+    </w:docPart>
+  </w:docParts>
+</w:glossaryDocument>
+</file>
+
+<file path=word/glossary/fontTable.xml><?xml version="1.0" encoding="utf-8"?>
+<w:fonts xmlns:mc="http://schemas.openxmlformats.org/markup-compatibility/2006" xmlns:r="http://schemas.openxmlformats.org/officeDocument/2006/relationships" xmlns:w="http://schemas.openxmlformats.org/wordprocessingml/2006/main" xmlns:w14="http://schemas.microsoft.com/office/word/2010/wordml" mc:Ignorable="w14">
+  <w:font w:name="Symbol">
+    <w:panose1 w:val="05050102010706020507"/>
+    <w:charset w:val="02"/>
+    <w:family w:val="roman"/>
+    <w:pitch w:val="variable"/>
+    <w:sig w:usb0="00000000" w:usb1="10000000" w:usb2="00000000" w:usb3="00000000" w:csb0="80000000" w:csb1="00000000"/>
+  </w:font>
+  <w:font w:name="Times New Roman">
+    <w:panose1 w:val="02020603050405020304"/>
+    <w:charset w:val="00"/>
+    <w:family w:val="roman"/>
+    <w:pitch w:val="variable"/>
+    <w:sig w:usb0="E0002EFF" w:usb1="C0007843" w:usb2="00000009" w:usb3="00000000" w:csb0="000001FF" w:csb1="00000000"/>
+  </w:font>
+  <w:font w:name="Courier New">
+    <w:panose1 w:val="02070309020205020404"/>
+    <w:charset w:val="00"/>
+    <w:family w:val="modern"/>
+    <w:pitch w:val="fixed"/>
+    <w:sig w:usb0="E0002AFF" w:usb1="C0007843" w:usb2="00000009" w:usb3="00000000" w:csb0="000001FF" w:csb1="00000000"/>
+  </w:font>
+  <w:font w:name="Wingdings">
+    <w:panose1 w:val="05000000000000000000"/>
+    <w:charset w:val="02"/>
+    <w:family w:val="auto"/>
+    <w:pitch w:val="variable"/>
+    <w:sig w:usb0="00000000" w:usb1="10000000" w:usb2="00000000" w:usb3="00000000" w:csb0="80000000" w:csb1="00000000"/>
+  </w:font>
+  <w:font w:name="Calibri">
+    <w:panose1 w:val="020F0502020204030204"/>
+    <w:charset w:val="00"/>
+    <w:family w:val="swiss"/>
+    <w:pitch w:val="variable"/>
+    <w:sig w:usb0="E00002FF" w:usb1="4000ACFF" w:usb2="00000001" w:usb3="00000000" w:csb0="0000019F" w:csb1="00000000"/>
+  </w:font>
+  <w:font w:name="Cambria">
+    <w:panose1 w:val="02040503050406030204"/>
+    <w:charset w:val="00"/>
+    <w:family w:val="roman"/>
+    <w:pitch w:val="variable"/>
+    <w:sig w:usb0="E00002FF" w:usb1="400004FF" w:usb2="00000000" w:usb3="00000000" w:csb0="0000019F" w:csb1="00000000"/>
+  </w:font>
+  <w:font w:name="Tahoma">
+    <w:panose1 w:val="020B0604030504040204"/>
+    <w:charset w:val="00"/>
+    <w:family w:val="swiss"/>
+    <w:notTrueType/>
+    <w:pitch w:val="variable"/>
+    <w:sig w:usb0="00000003" w:usb1="00000000" w:usb2="00000000" w:usb3="00000000" w:csb0="00000001" w:csb1="00000000"/>
+  </w:font>
+  <w:font w:name="Helvetica">
+    <w:panose1 w:val="020B0604020202020204"/>
+    <w:charset w:val="00"/>
+    <w:family w:val="swiss"/>
+    <w:pitch w:val="variable"/>
+    <w:sig w:usb0="E0002AFF" w:usb1="C0007843" w:usb2="00000009" w:usb3="00000000" w:csb0="000001FF" w:csb1="00000000"/>
+  </w:font>
+</w:fonts>
+</file>
+
+<file path=word/glossary/settings.xml><?xml version="1.0" encoding="utf-8"?>
+<w:settings xmlns:mc="http://schemas.openxmlformats.org/markup-compatibility/2006" xmlns:o="urn:schemas-microsoft-com:office:office" xmlns:r="http://schemas.openxmlformats.org/officeDocument/2006/relationships" xmlns:m="http://schemas.openxmlformats.org/officeDocument/2006/math" xmlns:v="urn:schemas-microsoft-com:vml" xmlns:w10="urn:schemas-microsoft-com:office:word" xmlns:w="http://schemas.openxmlformats.org/wordprocessingml/2006/main" xmlns:w14="http://schemas.microsoft.com/office/word/2010/wordml" xmlns:sl="http://schemas.openxmlformats.org/schemaLibrary/2006/main" mc:Ignorable="w14">
+  <w:view w:val="normal"/>
+  <w:revisionView w:markup="0" w:comments="0" w:insDel="0" w:formatting="0" w:inkAnnotations="0"/>
+  <w:defaultTabStop w:val="720"/>
+  <w:hyphenationZone w:val="425"/>
+  <w:characterSpacingControl w:val="doNotCompress"/>
+  <w:compat>
+    <w:useFELayout/>
+    <w:compatSetting w:name="compatibilityMode" w:uri="http://schemas.microsoft.com/office/word" w:val="12"/>
+  </w:compat>
+  <w:rsids>
+    <w:rsidRoot w:val="000459E0"/>
+    <w:rsid w:val="000459E0"/>
+    <w:rsid w:val="005A1C55"/>
+    <w:rsid w:val="00BF337B"/>
+    <w:rsid w:val="00FD6DD9"/>
+  </w:rsids>
+  <m:mathPr>
+    <m:mathFont m:val="Cambria Math"/>
+    <m:brkBin m:val="before"/>
+    <m:brkBinSub m:val="--"/>
+    <m:smallFrac m:val="0"/>
+    <m:dispDef/>
+    <m:lMargin m:val="0"/>
+    <m:rMargin m:val="0"/>
+    <m:defJc m:val="centerGroup"/>
+    <m:wrapIndent m:val="1440"/>
+    <m:intLim m:val="subSup"/>
+    <m:naryLim m:val="undOvr"/>
+  </m:mathPr>
+  <w:themeFontLang w:val="en-GB"/>
+  <w:clrSchemeMapping w:bg1="light1" w:t1="dark1" w:bg2="light2" w:t2="dark2" w:accent1="accent1" w:accent2="accent2" w:accent3="accent3" w:accent4="accent4" w:accent5="accent5" w:accent6="accent6" w:hyperlink="hyperlink" w:followedHyperlink="followedHyperlink"/>
+  <w:decimalSymbol w:val=","/>
+  <w:listSeparator w:val=";"/>
+</w:settings>
+</file>
+
+<file path=word/glossary/styles.xml><?xml version="1.0" encoding="utf-8"?>
+<w:styles xmlns:mc="http://schemas.openxmlformats.org/markup-compatibility/2006" xmlns:r="http://schemas.openxmlformats.org/officeDocument/2006/relationships" xmlns:w="http://schemas.openxmlformats.org/wordprocessingml/2006/main" xmlns:w14="http://schemas.microsoft.com/office/word/2010/wordml" mc:Ignorable="w14">
+  <w:docDefaults>
+    <w:rPrDefault>
+      <w:rPr>
+        <w:rFonts w:asciiTheme="minorHAnsi" w:eastAsiaTheme="minorEastAsia" w:hAnsiTheme="minorHAnsi" w:cstheme="minorBidi"/>
+        <w:sz w:val="22"/>
+        <w:szCs w:val="22"/>
+        <w:lang w:val="en-GB" w:eastAsia="en-GB" w:bidi="ar-SA"/>
+      </w:rPr>
+    </w:rPrDefault>
+    <w:pPrDefault>
+      <w:pPr>
+        <w:spacing w:after="200" w:line="276" w:lineRule="auto"/>
+      </w:pPr>
+    </w:pPrDefault>
+  </w:docDefaults>
+  <w:latentStyles w:defLockedState="0" w:defUIPriority="99" w:defSemiHidden="1" w:defUnhideWhenUsed="1" w:defQFormat="0" w:count="267">
+    <w:lsdException w:name="Normal" w:semiHidden="0" w:uiPriority="0" w:unhideWhenUsed="0" w:qFormat="1"/>
+    <w:lsdException w:name="heading 1" w:semiHidden="0" w:uiPriority="9" w:unhideWhenUsed="0" w:qFormat="1"/>
+    <w:lsdException w:name="heading 2" w:uiPriority="9" w:qFormat="1"/>
+    <w:lsdException w:name="heading 3" w:uiPriority="9" w:qFormat="1"/>
+    <w:lsdException w:name="heading 4" w:uiPriority="9" w:qFormat="1"/>
+    <w:lsdException w:name="heading 5" w:uiPriority="9" w:qFormat="1"/>
+    <w:lsdException w:name="heading 6" w:uiPriority="9" w:qFormat="1"/>
+    <w:lsdException w:name="heading 7" w:uiPriority="9" w:qFormat="1"/>
+    <w:lsdException w:name="heading 8" w:uiPriority="9" w:qFormat="1"/>
+    <w:lsdException w:name="heading 9" w:uiPriority="9" w:qFormat="1"/>
+    <w:lsdException w:name="toc 1" w:uiPriority="39"/>
+    <w:lsdException w:name="toc 2" w:uiPriority="39"/>
+    <w:lsdException w:name="toc 3" w:uiPriority="39"/>
+    <w:lsdException w:name="toc 4" w:uiPriority="39"/>
+    <w:lsdException w:name="toc 5" w:uiPriority="39"/>
+    <w:lsdException w:name="toc 6" w:uiPriority="39"/>
+    <w:lsdException w:name="toc 7" w:uiPriority="39"/>
+    <w:lsdException w:name="toc 8" w:uiPriority="39"/>
+    <w:lsdException w:name="toc 9" w:uiPriority="39"/>
+    <w:lsdException w:name="caption" w:uiPriority="35" w:qFormat="1"/>
+    <w:lsdException w:name="Title" w:semiHidden="0" w:uiPriority="10" w:unhideWhenUsed="0" w:qFormat="1"/>
+    <w:lsdException w:name="Default Paragraph Font" w:uiPriority="1"/>
+    <w:lsdException w:name="Subtitle" w:semiHidden="0" w:uiPriority="11" w:unhideWhenUsed="0" w:qFormat="1"/>
+    <w:lsdException w:name="Strong" w:semiHidden="0" w:uiPriority="22" w:unhideWhenUsed="0" w:qFormat="1"/>
+    <w:lsdException w:name="Emphasis" w:semiHidden="0" w:uiPriority="20" w:unhideWhenUsed="0" w:qFormat="1"/>
+    <w:lsdException w:name="Table Grid" w:semiHidden="0" w:uiPriority="59" w:unhideWhenUsed="0"/>
+    <w:lsdException w:name="Placeholder Text" w:unhideWhenUsed="0"/>
+    <w:lsdException w:name="No Spacing" w:semiHidden="0" w:uiPriority="1" w:unhideWhenUsed="0" w:qFormat="1"/>
+    <w:lsdException w:name="Light Shading" w:semiHidden="0" w:uiPriority="60" w:unhideWhenUsed="0"/>
+    <w:lsdException w:name="Light List" w:semiHidden="0" w:uiPriority="61" w:unhideWhenUsed="0"/>
+    <w:lsdException w:name="Light Grid" w:semiHidden="0" w:uiPriority="62" w:unhideWhenUsed="0"/>
+    <w:lsdException w:name="Medium Shading 1" w:semiHidden="0" w:uiPriority="63" w:unhideWhenUsed="0"/>
+    <w:lsdException w:name="Medium Shading 2" w:semiHidden="0" w:uiPriority="64" w:unhideWhenUsed="0"/>
+    <w:lsdException w:name="Medium List 1" w:semiHidden="0" w:uiPriority="65" w:unhideWhenUsed="0"/>
+    <w:lsdException w:name="Medium List 2" w:semiHidden="0" w:uiPriority="66" w:unhideWhenUsed="0"/>
+    <w:lsdException w:name="Medium Grid 1" w:semiHidden="0" w:uiPriority="67" w:unhideWhenUsed="0"/>
+    <w:lsdException w:name="Medium Grid 2" w:semiHidden="0" w:uiPriority="68" w:unhideWhenUsed="0"/>
+    <w:lsdException w:name="Medium Grid 3" w:semiHidden="0" w:uiPriority="69" w:unhideWhenUsed="0"/>
+    <w:lsdException w:name="Dark List" w:semiHidden="0" w:uiPriority="70" w:unhideWhenUsed="0"/>
+    <w:lsdException w:name="Colorful Shading" w:semiHidden="0" w:uiPriority="71" w:unhideWhenUsed="0"/>
+    <w:lsdException w:name="Colorful List" w:semiHidden="0" w:uiPriority="72" w:unhideWhenUsed="0"/>
+    <w:lsdException w:name="Colorful Grid" w:semiHidden="0" w:uiPriority="73" w:unhideWhenUsed="0"/>
+    <w:lsdException w:name="Light Shading Accent 1" w:semiHidden="0" w:uiPriority="60" w:unhideWhenUsed="0"/>
+    <w:lsdException w:name="Light List Accent 1" w:semiHidden="0" w:uiPriority="61" w:unhideWhenUsed="0"/>
+    <w:lsdException w:name="Light Grid Accent 1" w:semiHidden="0" w:uiPriority="62" w:unhideWhenUsed="0"/>
+    <w:lsdException w:name="Medium Shading 1 Accent 1" w:semiHidden="0" w:uiPriority="63" w:unhideWhenUsed="0"/>
+    <w:lsdException w:name="Medium Shading 2 Accent 1" w:semiHidden="0" w:uiPriority="64" w:unhideWhenUsed="0"/>
+    <w:lsdException w:name="Medium List 1 Accent 1" w:semiHidden="0" w:uiPriority="65" w:unhideWhenUsed="0"/>
+    <w:lsdException w:name="Revision" w:unhideWhenUsed="0"/>
+    <w:lsdException w:name="List Paragraph" w:semiHidden="0" w:uiPriority="34" w:unhideWhenUsed="0" w:qFormat="1"/>
+    <w:lsdException w:name="Quote" w:semiHidden="0" w:uiPriority="29" w:unhideWhenUsed="0" w:qFormat="1"/>
+    <w:lsdException w:name="Intense Quote" w:semiHidden="0" w:uiPriority="30" w:unhideWhenUsed="0" w:qFormat="1"/>
+    <w:lsdException w:name="Medium List 2 Accent 1" w:semiHidden="0" w:uiPriority="66" w:unhideWhenUsed="0"/>
+    <w:lsdException w:name="Medium Grid 1 Accent 1" w:semiHidden="0" w:uiPriority="67" w:unhideWhenUsed="0"/>
+    <w:lsdException w:name="Medium Grid 2 Accent 1" w:semiHidden="0" w:uiPriority="68" w:unhideWhenUsed="0"/>
+    <w:lsdException w:name="Medium Grid 3 Accent 1" w:semiHidden="0" w:uiPriority="69" w:unhideWhenUsed="0"/>
+    <w:lsdException w:name="Dark List Accent 1" w:semiHidden="0" w:uiPriority="70" w:unhideWhenUsed="0"/>
+    <w:lsdException w:name="Colorful Shading Accent 1" w:semiHidden="0" w:uiPriority="71" w:unhideWhenUsed="0"/>
+    <w:lsdException w:name="Colorful List Accent 1" w:semiHidden="0" w:uiPriority="72" w:unhideWhenUsed="0"/>
+    <w:lsdException w:name="Colorful Grid Accent 1" w:semiHidden="0" w:uiPriority="73" w:unhideWhenUsed="0"/>
+    <w:lsdException w:name="Light Shading Accent 2" w:semiHidden="0" w:uiPriority="60" w:unhideWhenUsed="0"/>
+    <w:lsdException w:name="Light List Accent 2" w:semiHidden="0" w:uiPriority="61" w:unhideWhenUsed="0"/>
+    <w:lsdException w:name="Light Grid Accent 2" w:semiHidden="0" w:uiPriority="62" w:unhideWhenUsed="0"/>
+    <w:lsdException w:name="Medium Shading 1 Accent 2" w:semiHidden="0" w:uiPriority="63" w:unhideWhenUsed="0"/>
+    <w:lsdException w:name="Medium Shading 2 Accent 2" w:semiHidden="0" w:uiPriority="64" w:unhideWhenUsed="0"/>
+    <w:lsdException w:name="Medium List 1 Accent 2" w:semiHidden="0" w:uiPriority="65" w:unhideWhenUsed="0"/>
+    <w:lsdException w:name="Medium List 2 Accent 2" w:semiHidden="0" w:uiPriority="66" w:unhideWhenUsed="0"/>
+    <w:lsdException w:name="Medium Grid 1 Accent 2" w:semiHidden="0" w:uiPriority="67" w:unhideWhenUsed="0"/>
+    <w:lsdException w:name="Medium Grid 2 Accent 2" w:semiHidden="0" w:uiPriority="68" w:unhideWhenUsed="0"/>
+    <w:lsdException w:name="Medium Grid 3 Accent 2" w:semiHidden="0" w:uiPriority="69" w:unhideWhenUsed="0"/>
+    <w:lsdException w:name="Dark List Accent 2" w:semiHidden="0" w:uiPriority="70" w:unhideWhenUsed="0"/>
+    <w:lsdException w:name="Colorful Shading Accent 2" w:semiHidden="0" w:uiPriority="71" w:unhideWhenUsed="0"/>
+    <w:lsdException w:name="Colorful List Accent 2" w:semiHidden="0" w:uiPriority="72" w:unhideWhenUsed="0"/>
+    <w:lsdException w:name="Colorful Grid Accent 2" w:semiHidden="0" w:uiPriority="73" w:unhideWhenUsed="0"/>
+    <w:lsdException w:name="Light Shading Accent 3" w:semiHidden="0" w:uiPriority="60" w:unhideWhenUsed="0"/>
+    <w:lsdException w:name="Light List Accent 3" w:semiHidden="0" w:uiPriority="61" w:unhideWhenUsed="0"/>
+    <w:lsdException w:name="Light Grid Accent 3" w:semiHidden="0" w:uiPriority="62" w:unhideWhenUsed="0"/>
+    <w:lsdException w:name="Medium Shading 1 Accent 3" w:semiHidden="0" w:uiPriority="63" w:unhideWhenUsed="0"/>
+    <w:lsdException w:name="Medium Shading 2 Accent 3" w:semiHidden="0" w:uiPriority="64" w:unhideWhenUsed="0"/>
+    <w:lsdException w:name="Medium List 1 Accent 3" w:semiHidden="0" w:uiPriority="65" w:unhideWhenUsed="0"/>
+    <w:lsdException w:name="Medium List 2 Accent 3" w:semiHidden="0" w:uiPriority="66" w:unhideWhenUsed="0"/>
+    <w:lsdException w:name="Medium Grid 1 Accent 3" w:semiHidden="0" w:uiPriority="67" w:unhideWhenUsed="0"/>
+    <w:lsdException w:name="Medium Grid 2 Accent 3" w:semiHidden="0" w:uiPriority="68" w:unhideWhenUsed="0"/>
+    <w:lsdException w:name="Medium Grid 3 Accent 3" w:semiHidden="0" w:uiPriority="69" w:unhideWhenUsed="0"/>
+    <w:lsdException w:name="Dark List Accent 3" w:semiHidden="0" w:uiPriority="70" w:unhideWhenUsed="0"/>
+    <w:lsdException w:name="Colorful Shading Accent 3" w:semiHidden="0" w:uiPriority="71" w:unhideWhenUsed="0"/>
+    <w:lsdException w:name="Colorful List Accent 3" w:semiHidden="0" w:uiPriority="72" w:unhideWhenUsed="0"/>
+    <w:lsdException w:name="Colorful Grid Accent 3" w:semiHidden="0" w:uiPriority="73" w:unhideWhenUsed="0"/>
+    <w:lsdException w:name="Light Shading Accent 4" w:semiHidden="0" w:uiPriority="60" w:unhideWhenUsed="0"/>
+    <w:lsdException w:name="Light List Accent 4" w:semiHidden="0" w:uiPriority="61" w:unhideWhenUsed="0"/>
+    <w:lsdException w:name="Light Grid Accent 4" w:semiHidden="0" w:uiPriority="62" w:unhideWhenUsed="0"/>
+    <w:lsdException w:name="Medium Shading 1 Accent 4" w:semiHidden="0" w:uiPriority="63" w:unhideWhenUsed="0"/>
+    <w:lsdException w:name="Medium Shading 2 Accent 4" w:semiHidden="0" w:uiPriority="64" w:unhideWhenUsed="0"/>
+    <w:lsdException w:name="Medium List 1 Accent 4" w:semiHidden="0" w:uiPriority="65" w:unhideWhenUsed="0"/>
+    <w:lsdException w:name="Medium List 2 Accent 4" w:semiHidden="0" w:uiPriority="66" w:unhideWhenUsed="0"/>
+    <w:lsdException w:name="Medium Grid 1 Accent 4" w:semiHidden="0" w:uiPriority="67" w:unhideWhenUsed="0"/>
+    <w:lsdException w:name="Medium Grid 2 Accent 4" w:semiHidden="0" w:uiPriority="68" w:unhideWhenUsed="0"/>
+    <w:lsdException w:name="Medium Grid 3 Accent 4" w:semiHidden="0" w:uiPriority="69" w:unhideWhenUsed="0"/>
+    <w:lsdException w:name="Dark List Accent 4" w:semiHidden="0" w:uiPriority="70" w:unhideWhenUsed="0"/>
+    <w:lsdException w:name="Colorful Shading Accent 4" w:semiHidden="0" w:uiPriority="71" w:unhideWhenUsed="0"/>
+    <w:lsdException w:name="Colorful List Accent 4" w:semiHidden="0" w:uiPriority="72" w:unhideWhenUsed="0"/>
+    <w:lsdException w:name="Colorful Grid Accent 4" w:semiHidden="0" w:uiPriority="73" w:unhideWhenUsed="0"/>
+    <w:lsdException w:name="Light Shading Accent 5" w:semiHidden="0" w:uiPriority="60" w:unhideWhenUsed="0"/>
+    <w:lsdException w:name="Light List Accent 5" w:semiHidden="0" w:uiPriority="61" w:unhideWhenUsed="0"/>
+    <w:lsdException w:name="Light Grid Accent 5" w:semiHidden="0" w:uiPriority="62" w:unhideWhenUsed="0"/>
+    <w:lsdException w:name="Medium Shading 1 Accent 5" w:semiHidden="0" w:uiPriority="63" w:unhideWhenUsed="0"/>
+    <w:lsdException w:name="Medium Shading 2 Accent 5" w:semiHidden="0" w:uiPriority="64" w:unhideWhenUsed="0"/>
+    <w:lsdException w:name="Medium List 1 Accent 5" w:semiHidden="0" w:uiPriority="65" w:unhideWhenUsed="0"/>
+    <w:lsdException w:name="Medium List 2 Accent 5" w:semiHidden="0" w:uiPriority="66" w:unhideWhenUsed="0"/>
+    <w:lsdException w:name="Medium Grid 1 Accent 5" w:semiHidden="0" w:uiPriority="67" w:unhideWhenUsed="0"/>
+    <w:lsdException w:name="Medium Grid 2 Accent 5" w:semiHidden="0" w:uiPriority="68" w:unhideWhenUsed="0"/>
+    <w:lsdException w:name="Medium Grid 3 Accent 5" w:semiHidden="0" w:uiPriority="69" w:unhideWhenUsed="0"/>
+    <w:lsdException w:name="Dark List Accent 5" w:semiHidden="0" w:uiPriority="70" w:unhideWhenUsed="0"/>
+    <w:lsdException w:name="Colorful Shading Accent 5" w:semiHidden="0" w:uiPriority="71" w:unhideWhenUsed="0"/>
+    <w:lsdException w:name="Colorful List Accent 5" w:semiHidden="0" w:uiPriority="72" w:unhideWhenUsed="0"/>
+    <w:lsdException w:name="Colorful Grid Accent 5" w:semiHidden="0" w:uiPriority="73" w:unhideWhenUsed="0"/>
+    <w:lsdException w:name="Light Shading Accent 6" w:semiHidden="0" w:uiPriority="60" w:unhideWhenUsed="0"/>
+    <w:lsdException w:name="Light List Accent 6" w:semiHidden="0" w:uiPriority="61" w:unhideWhenUsed="0"/>
+    <w:lsdException w:name="Light Grid Accent 6" w:semiHidden="0" w:uiPriority="62" w:unhideWhenUsed="0"/>
+    <w:lsdException w:name="Medium Shading 1 Accent 6" w:semiHidden="0" w:uiPriority="63" w:unhideWhenUsed="0"/>
+    <w:lsdException w:name="Medium Shading 2 Accent 6" w:semiHidden="0" w:uiPriority="64" w:unhideWhenUsed="0"/>
+    <w:lsdException w:name="Medium List 1 Accent 6" w:semiHidden="0" w:uiPriority="65" w:unhideWhenUsed="0"/>
+    <w:lsdException w:name="Medium List 2 Accent 6" w:semiHidden="0" w:uiPriority="66" w:unhideWhenUsed="0"/>
+    <w:lsdException w:name="Medium Grid 1 Accent 6" w:semiHidden="0" w:uiPriority="67" w:unhideWhenUsed="0"/>
+    <w:lsdException w:name="Medium Grid 2 Accent 6" w:semiHidden="0" w:uiPriority="68" w:unhideWhenUsed="0"/>
+    <w:lsdException w:name="Medium Grid 3 Accent 6" w:semiHidden="0" w:uiPriority="69" w:unhideWhenUsed="0"/>
+    <w:lsdException w:name="Dark List Accent 6" w:semiHidden="0" w:uiPriority="70" w:unhideWhenUsed="0"/>
+    <w:lsdException w:name="Colorful Shading Accent 6" w:semiHidden="0" w:uiPriority="71" w:unhideWhenUsed="0"/>
+    <w:lsdException w:name="Colorful List Accent 6" w:semiHidden="0" w:uiPriority="72" w:unhideWhenUsed="0"/>
+    <w:lsdException w:name="Colorful Grid Accent 6" w:semiHidden="0" w:uiPriority="73" w:unhideWhenUsed="0"/>
+    <w:lsdException w:name="Subtle Emphasis" w:semiHidden="0" w:uiPriority="19" w:unhideWhenUsed="0" w:qFormat="1"/>
+    <w:lsdException w:name="Intense Emphasis" w:semiHidden="0" w:uiPriority="21" w:unhideWhenUsed="0" w:qFormat="1"/>
+    <w:lsdException w:name="Subtle Reference" w:semiHidden="0" w:uiPriority="31" w:unhideWhenUsed="0" w:qFormat="1"/>
+    <w:lsdException w:name="Intense Reference" w:semiHidden="0" w:uiPriority="32" w:unhideWhenUsed="0" w:qFormat="1"/>
+    <w:lsdException w:name="Book Title" w:semiHidden="0" w:uiPriority="33" w:unhideWhenUsed="0" w:qFormat="1"/>
+    <w:lsdException w:name="Bibliography" w:uiPriority="37"/>
+    <w:lsdException w:name="TOC Heading" w:uiPriority="39" w:qFormat="1"/>
+  </w:latentStyles>
+  <w:style w:type="paragraph" w:default="1" w:styleId="Normal">
+    <w:name w:val="Normal"/>
+    <w:qFormat/>
+  </w:style>
+  <w:style w:type="character" w:default="1" w:styleId="Fuentedeprrafopredeter">
+    <w:name w:val="Default Paragraph Font"/>
+    <w:uiPriority w:val="1"/>
+    <w:semiHidden/>
+    <w:unhideWhenUsed/>
+  </w:style>
+  <w:style w:type="table" w:default="1" w:styleId="Tablanormal">
+    <w:name w:val="Normal Table"/>
+    <w:uiPriority w:val="99"/>
+    <w:semiHidden/>
+    <w:unhideWhenUsed/>
+    <w:tblPr>
+      <w:tblInd w:w="0" w:type="dxa"/>
+      <w:tblCellMar>
+        <w:top w:w="0" w:type="dxa"/>
+        <w:left w:w="108" w:type="dxa"/>
+        <w:bottom w:w="0" w:type="dxa"/>
+        <w:right w:w="108" w:type="dxa"/>
+      </w:tblCellMar>
+    </w:tblPr>
+  </w:style>
+  <w:style w:type="numbering" w:default="1" w:styleId="Sinlista">
+    <w:name w:val="No List"/>
+    <w:uiPriority w:val="99"/>
+    <w:semiHidden/>
+    <w:unhideWhenUsed/>
+  </w:style>
   <w:style w:type="paragraph" w:customStyle="1" w:styleId="B75A04B3119648A299A95DE5A51F423C">
     <w:name w:val="B75A04B3119648A299A95DE5A51F423C"/>
     <w:rsid w:val="000459E0"/>
@@ -2191,12 +2223,202 @@
   <w:style w:type="paragraph" w:customStyle="1" w:styleId="7F472261E9BA4319AD2F9EAB545B47EA">
     <w:name w:val="7F472261E9BA4319AD2F9EAB545B47EA"/>
     <w:rsid w:val="000459E0"/>
+  </w:style>
+</w:styles>
+</file>
+
+<file path=word/glossary/stylesWithEffects.xml><?xml version="1.0" encoding="utf-8"?>
+<w:styles xmlns:wpc="http://schemas.microsoft.com/office/word/2010/wordprocessingCanvas" xmlns:mc="http://schemas.openxmlformats.org/markup-compatibility/2006" xmlns:o="urn:schemas-microsoft-com:office:office" xmlns:r="http://schemas.openxmlformats.org/officeDocument/2006/relationships" xmlns:m="http://schemas.openxmlformats.org/officeDocument/2006/math" xmlns:v="urn:schemas-microsoft-com:vml" xmlns:wp14="http://schemas.microsoft.com/office/word/2010/wordprocessingDrawing" xmlns:wp="http://schemas.openxmlformats.org/drawingml/2006/wordprocessingDrawing" xmlns:w10="urn:schemas-microsoft-com:office:word" xmlns:w="http://schemas.openxmlformats.org/wordprocessingml/2006/main" xmlns:w14="http://schemas.microsoft.com/office/word/2010/wordml" xmlns:wpg="http://schemas.microsoft.com/office/word/2010/wordprocessingGroup" xmlns:wpi="http://schemas.microsoft.com/office/word/2010/wordprocessingInk" xmlns:wne="http://schemas.microsoft.com/office/word/2006/wordml" xmlns:wps="http://schemas.microsoft.com/office/word/2010/wordprocessingShape" mc:Ignorable="w14 wp14">
+  <w:docDefaults>
+    <w:rPrDefault>
+      <w:rPr>
+        <w:rFonts w:asciiTheme="minorHAnsi" w:eastAsiaTheme="minorEastAsia" w:hAnsiTheme="minorHAnsi" w:cstheme="minorBidi"/>
+        <w:sz w:val="22"/>
+        <w:szCs w:val="22"/>
+        <w:lang w:val="es-ES" w:eastAsia="es-ES" w:bidi="ar-SA"/>
+      </w:rPr>
+    </w:rPrDefault>
+    <w:pPrDefault>
+      <w:pPr>
+        <w:spacing w:after="200" w:line="276" w:lineRule="auto"/>
+      </w:pPr>
+    </w:pPrDefault>
+  </w:docDefaults>
+  <w:latentStyles w:defLockedState="0" w:defUIPriority="99" w:defSemiHidden="1" w:defUnhideWhenUsed="1" w:defQFormat="0" w:count="267">
+    <w:lsdException w:name="Normal" w:semiHidden="0" w:uiPriority="0" w:unhideWhenUsed="0" w:qFormat="1"/>
+    <w:lsdException w:name="heading 1" w:semiHidden="0" w:uiPriority="9" w:unhideWhenUsed="0" w:qFormat="1"/>
+    <w:lsdException w:name="heading 2" w:uiPriority="9" w:qFormat="1"/>
+    <w:lsdException w:name="heading 3" w:uiPriority="9" w:qFormat="1"/>
+    <w:lsdException w:name="heading 4" w:uiPriority="9" w:qFormat="1"/>
+    <w:lsdException w:name="heading 5" w:uiPriority="9" w:qFormat="1"/>
+    <w:lsdException w:name="heading 6" w:uiPriority="9" w:qFormat="1"/>
+    <w:lsdException w:name="heading 7" w:uiPriority="9" w:qFormat="1"/>
+    <w:lsdException w:name="heading 8" w:uiPriority="9" w:qFormat="1"/>
+    <w:lsdException w:name="heading 9" w:uiPriority="9" w:qFormat="1"/>
+    <w:lsdException w:name="toc 1" w:uiPriority="39"/>
+    <w:lsdException w:name="toc 2" w:uiPriority="39"/>
+    <w:lsdException w:name="toc 3" w:uiPriority="39"/>
+    <w:lsdException w:name="toc 4" w:uiPriority="39"/>
+    <w:lsdException w:name="toc 5" w:uiPriority="39"/>
+    <w:lsdException w:name="toc 6" w:uiPriority="39"/>
+    <w:lsdException w:name="toc 7" w:uiPriority="39"/>
+    <w:lsdException w:name="toc 8" w:uiPriority="39"/>
+    <w:lsdException w:name="toc 9" w:uiPriority="39"/>
+    <w:lsdException w:name="caption" w:uiPriority="35" w:qFormat="1"/>
+    <w:lsdException w:name="Title" w:semiHidden="0" w:uiPriority="10" w:unhideWhenUsed="0" w:qFormat="1"/>
+    <w:lsdException w:name="Default Paragraph Font" w:uiPriority="1"/>
+    <w:lsdException w:name="Subtitle" w:semiHidden="0" w:uiPriority="11" w:unhideWhenUsed="0" w:qFormat="1"/>
+    <w:lsdException w:name="Strong" w:semiHidden="0" w:uiPriority="22" w:unhideWhenUsed="0" w:qFormat="1"/>
+    <w:lsdException w:name="Emphasis" w:semiHidden="0" w:uiPriority="20" w:unhideWhenUsed="0" w:qFormat="1"/>
+    <w:lsdException w:name="Table Grid" w:semiHidden="0" w:uiPriority="59" w:unhideWhenUsed="0"/>
+    <w:lsdException w:name="Placeholder Text" w:unhideWhenUsed="0"/>
+    <w:lsdException w:name="No Spacing" w:semiHidden="0" w:uiPriority="1" w:unhideWhenUsed="0" w:qFormat="1"/>
+    <w:lsdException w:name="Light Shading" w:semiHidden="0" w:uiPriority="60" w:unhideWhenUsed="0"/>
+    <w:lsdException w:name="Light List" w:semiHidden="0" w:uiPriority="61" w:unhideWhenUsed="0"/>
+    <w:lsdException w:name="Light Grid" w:semiHidden="0" w:uiPriority="62" w:unhideWhenUsed="0"/>
+    <w:lsdException w:name="Medium Shading 1" w:semiHidden="0" w:uiPriority="63" w:unhideWhenUsed="0"/>
+    <w:lsdException w:name="Medium Shading 2" w:semiHidden="0" w:uiPriority="64" w:unhideWhenUsed="0"/>
+    <w:lsdException w:name="Medium List 1" w:semiHidden="0" w:uiPriority="65" w:unhideWhenUsed="0"/>
+    <w:lsdException w:name="Medium List 2" w:semiHidden="0" w:uiPriority="66" w:unhideWhenUsed="0"/>
+    <w:lsdException w:name="Medium Grid 1" w:semiHidden="0" w:uiPriority="67" w:unhideWhenUsed="0"/>
+    <w:lsdException w:name="Medium Grid 2" w:semiHidden="0" w:uiPriority="68" w:unhideWhenUsed="0"/>
+    <w:lsdException w:name="Medium Grid 3" w:semiHidden="0" w:uiPriority="69" w:unhideWhenUsed="0"/>
+    <w:lsdException w:name="Dark List" w:semiHidden="0" w:uiPriority="70" w:unhideWhenUsed="0"/>
+    <w:lsdException w:name="Colorful Shading" w:semiHidden="0" w:uiPriority="71" w:unhideWhenUsed="0"/>
+    <w:lsdException w:name="Colorful List" w:semiHidden="0" w:uiPriority="72" w:unhideWhenUsed="0"/>
+    <w:lsdException w:name="Colorful Grid" w:semiHidden="0" w:uiPriority="73" w:unhideWhenUsed="0"/>
+    <w:lsdException w:name="Light Shading Accent 1" w:semiHidden="0" w:uiPriority="60" w:unhideWhenUsed="0"/>
+    <w:lsdException w:name="Light List Accent 1" w:semiHidden="0" w:uiPriority="61" w:unhideWhenUsed="0"/>
+    <w:lsdException w:name="Light Grid Accent 1" w:semiHidden="0" w:uiPriority="62" w:unhideWhenUsed="0"/>
+    <w:lsdException w:name="Medium Shading 1 Accent 1" w:semiHidden="0" w:uiPriority="63" w:unhideWhenUsed="0"/>
+    <w:lsdException w:name="Medium Shading 2 Accent 1" w:semiHidden="0" w:uiPriority="64" w:unhideWhenUsed="0"/>
+    <w:lsdException w:name="Medium List 1 Accent 1" w:semiHidden="0" w:uiPriority="65" w:unhideWhenUsed="0"/>
+    <w:lsdException w:name="Revision" w:unhideWhenUsed="0"/>
+    <w:lsdException w:name="List Paragraph" w:semiHidden="0" w:uiPriority="34" w:unhideWhenUsed="0" w:qFormat="1"/>
+    <w:lsdException w:name="Quote" w:semiHidden="0" w:uiPriority="29" w:unhideWhenUsed="0" w:qFormat="1"/>
+    <w:lsdException w:name="Intense Quote" w:semiHidden="0" w:uiPriority="30" w:unhideWhenUsed="0" w:qFormat="1"/>
+    <w:lsdException w:name="Medium List 2 Accent 1" w:semiHidden="0" w:uiPriority="66" w:unhideWhenUsed="0"/>
+    <w:lsdException w:name="Medium Grid 1 Accent 1" w:semiHidden="0" w:uiPriority="67" w:unhideWhenUsed="0"/>
+    <w:lsdException w:name="Medium Grid 2 Accent 1" w:semiHidden="0" w:uiPriority="68" w:unhideWhenUsed="0"/>
+    <w:lsdException w:name="Medium Grid 3 Accent 1" w:semiHidden="0" w:uiPriority="69" w:unhideWhenUsed="0"/>
+    <w:lsdException w:name="Dark List Accent 1" w:semiHidden="0" w:uiPriority="70" w:unhideWhenUsed="0"/>
+    <w:lsdException w:name="Colorful Shading Accent 1" w:semiHidden="0" w:uiPriority="71" w:unhideWhenUsed="0"/>
+    <w:lsdException w:name="Colorful List Accent 1" w:semiHidden="0" w:uiPriority="72" w:unhideWhenUsed="0"/>
+    <w:lsdException w:name="Colorful Grid Accent 1" w:semiHidden="0" w:uiPriority="73" w:unhideWhenUsed="0"/>
+    <w:lsdException w:name="Light Shading Accent 2" w:semiHidden="0" w:uiPriority="60" w:unhideWhenUsed="0"/>
+    <w:lsdException w:name="Light List Accent 2" w:semiHidden="0" w:uiPriority="61" w:unhideWhenUsed="0"/>
+    <w:lsdException w:name="Light Grid Accent 2" w:semiHidden="0" w:uiPriority="62" w:unhideWhenUsed="0"/>
+    <w:lsdException w:name="Medium Shading 1 Accent 2" w:semiHidden="0" w:uiPriority="63" w:unhideWhenUsed="0"/>
+    <w:lsdException w:name="Medium Shading 2 Accent 2" w:semiHidden="0" w:uiPriority="64" w:unhideWhenUsed="0"/>
+    <w:lsdException w:name="Medium List 1 Accent 2" w:semiHidden="0" w:uiPriority="65" w:unhideWhenUsed="0"/>
+    <w:lsdException w:name="Medium List 2 Accent 2" w:semiHidden="0" w:uiPriority="66" w:unhideWhenUsed="0"/>
+    <w:lsdException w:name="Medium Grid 1 Accent 2" w:semiHidden="0" w:uiPriority="67" w:unhideWhenUsed="0"/>
+    <w:lsdException w:name="Medium Grid 2 Accent 2" w:semiHidden="0" w:uiPriority="68" w:unhideWhenUsed="0"/>
+    <w:lsdException w:name="Medium Grid 3 Accent 2" w:semiHidden="0" w:uiPriority="69" w:unhideWhenUsed="0"/>
+    <w:lsdException w:name="Dark List Accent 2" w:semiHidden="0" w:uiPriority="70" w:unhideWhenUsed="0"/>
+    <w:lsdException w:name="Colorful Shading Accent 2" w:semiHidden="0" w:uiPriority="71" w:unhideWhenUsed="0"/>
+    <w:lsdException w:name="Colorful List Accent 2" w:semiHidden="0" w:uiPriority="72" w:unhideWhenUsed="0"/>
+    <w:lsdException w:name="Colorful Grid Accent 2" w:semiHidden="0" w:uiPriority="73" w:unhideWhenUsed="0"/>
+    <w:lsdException w:name="Light Shading Accent 3" w:semiHidden="0" w:uiPriority="60" w:unhideWhenUsed="0"/>
+    <w:lsdException w:name="Light List Accent 3" w:semiHidden="0" w:uiPriority="61" w:unhideWhenUsed="0"/>
+    <w:lsdException w:name="Light Grid Accent 3" w:semiHidden="0" w:uiPriority="62" w:unhideWhenUsed="0"/>
+    <w:lsdException w:name="Medium Shading 1 Accent 3" w:semiHidden="0" w:uiPriority="63" w:unhideWhenUsed="0"/>
+    <w:lsdException w:name="Medium Shading 2 Accent 3" w:semiHidden="0" w:uiPriority="64" w:unhideWhenUsed="0"/>
+    <w:lsdException w:name="Medium List 1 Accent 3" w:semiHidden="0" w:uiPriority="65" w:unhideWhenUsed="0"/>
+    <w:lsdException w:name="Medium List 2 Accent 3" w:semiHidden="0" w:uiPriority="66" w:unhideWhenUsed="0"/>
+    <w:lsdException w:name="Medium Grid 1 Accent 3" w:semiHidden="0" w:uiPriority="67" w:unhideWhenUsed="0"/>
+    <w:lsdException w:name="Medium Grid 2 Accent 3" w:semiHidden="0" w:uiPriority="68" w:unhideWhenUsed="0"/>
+    <w:lsdException w:name="Medium Grid 3 Accent 3" w:semiHidden="0" w:uiPriority="69" w:unhideWhenUsed="0"/>
+    <w:lsdException w:name="Dark List Accent 3" w:semiHidden="0" w:uiPriority="70" w:unhideWhenUsed="0"/>
+    <w:lsdException w:name="Colorful Shading Accent 3" w:semiHidden="0" w:uiPriority="71" w:unhideWhenUsed="0"/>
+    <w:lsdException w:name="Colorful List Accent 3" w:semiHidden="0" w:uiPriority="72" w:unhideWhenUsed="0"/>
+    <w:lsdException w:name="Colorful Grid Accent 3" w:semiHidden="0" w:uiPriority="73" w:unhideWhenUsed="0"/>
+    <w:lsdException w:name="Light Shading Accent 4" w:semiHidden="0" w:uiPriority="60" w:unhideWhenUsed="0"/>
+    <w:lsdException w:name="Light List Accent 4" w:semiHidden="0" w:uiPriority="61" w:unhideWhenUsed="0"/>
+    <w:lsdException w:name="Light Grid Accent 4" w:semiHidden="0" w:uiPriority="62" w:unhideWhenUsed="0"/>
+    <w:lsdException w:name="Medium Shading 1 Accent 4" w:semiHidden="0" w:uiPriority="63" w:unhideWhenUsed="0"/>
+    <w:lsdException w:name="Medium Shading 2 Accent 4" w:semiHidden="0" w:uiPriority="64" w:unhideWhenUsed="0"/>
+    <w:lsdException w:name="Medium List 1 Accent 4" w:semiHidden="0" w:uiPriority="65" w:unhideWhenUsed="0"/>
+    <w:lsdException w:name="Medium List 2 Accent 4" w:semiHidden="0" w:uiPriority="66" w:unhideWhenUsed="0"/>
+    <w:lsdException w:name="Medium Grid 1 Accent 4" w:semiHidden="0" w:uiPriority="67" w:unhideWhenUsed="0"/>
+    <w:lsdException w:name="Medium Grid 2 Accent 4" w:semiHidden="0" w:uiPriority="68" w:unhideWhenUsed="0"/>
+    <w:lsdException w:name="Medium Grid 3 Accent 4" w:semiHidden="0" w:uiPriority="69" w:unhideWhenUsed="0"/>
+    <w:lsdException w:name="Dark List Accent 4" w:semiHidden="0" w:uiPriority="70" w:unhideWhenUsed="0"/>
+    <w:lsdException w:name="Colorful Shading Accent 4" w:semiHidden="0" w:uiPriority="71" w:unhideWhenUsed="0"/>
+    <w:lsdException w:name="Colorful List Accent 4" w:semiHidden="0" w:uiPriority="72" w:unhideWhenUsed="0"/>
+    <w:lsdException w:name="Colorful Grid Accent 4" w:semiHidden="0" w:uiPriority="73" w:unhideWhenUsed="0"/>
+    <w:lsdException w:name="Light Shading Accent 5" w:semiHidden="0" w:uiPriority="60" w:unhideWhenUsed="0"/>
+    <w:lsdException w:name="Light List Accent 5" w:semiHidden="0" w:uiPriority="61" w:unhideWhenUsed="0"/>
+    <w:lsdException w:name="Light Grid Accent 5" w:semiHidden="0" w:uiPriority="62" w:unhideWhenUsed="0"/>
+    <w:lsdException w:name="Medium Shading 1 Accent 5" w:semiHidden="0" w:uiPriority="63" w:unhideWhenUsed="0"/>
+    <w:lsdException w:name="Medium Shading 2 Accent 5" w:semiHidden="0" w:uiPriority="64" w:unhideWhenUsed="0"/>
+    <w:lsdException w:name="Medium List 1 Accent 5" w:semiHidden="0" w:uiPriority="65" w:unhideWhenUsed="0"/>
+    <w:lsdException w:name="Medium List 2 Accent 5" w:semiHidden="0" w:uiPriority="66" w:unhideWhenUsed="0"/>
+    <w:lsdException w:name="Medium Grid 1 Accent 5" w:semiHidden="0" w:uiPriority="67" w:unhideWhenUsed="0"/>
+    <w:lsdException w:name="Medium Grid 2 Accent 5" w:semiHidden="0" w:uiPriority="68" w:unhideWhenUsed="0"/>
+    <w:lsdException w:name="Medium Grid 3 Accent 5" w:semiHidden="0" w:uiPriority="69" w:unhideWhenUsed="0"/>
+    <w:lsdException w:name="Dark List Accent 5" w:semiHidden="0" w:uiPriority="70" w:unhideWhenUsed="0"/>
+    <w:lsdException w:name="Colorful Shading Accent 5" w:semiHidden="0" w:uiPriority="71" w:unhideWhenUsed="0"/>
+    <w:lsdException w:name="Colorful List Accent 5" w:semiHidden="0" w:uiPriority="72" w:unhideWhenUsed="0"/>
+    <w:lsdException w:name="Colorful Grid Accent 5" w:semiHidden="0" w:uiPriority="73" w:unhideWhenUsed="0"/>
+    <w:lsdException w:name="Light Shading Accent 6" w:semiHidden="0" w:uiPriority="60" w:unhideWhenUsed="0"/>
+    <w:lsdException w:name="Light List Accent 6" w:semiHidden="0" w:uiPriority="61" w:unhideWhenUsed="0"/>
+    <w:lsdException w:name="Light Grid Accent 6" w:semiHidden="0" w:uiPriority="62" w:unhideWhenUsed="0"/>
+    <w:lsdException w:name="Medium Shading 1 Accent 6" w:semiHidden="0" w:uiPriority="63" w:unhideWhenUsed="0"/>
+    <w:lsdException w:name="Medium Shading 2 Accent 6" w:semiHidden="0" w:uiPriority="64" w:unhideWhenUsed="0"/>
+    <w:lsdException w:name="Medium List 1 Accent 6" w:semiHidden="0" w:uiPriority="65" w:unhideWhenUsed="0"/>
+    <w:lsdException w:name="Medium List 2 Accent 6" w:semiHidden="0" w:uiPriority="66" w:unhideWhenUsed="0"/>
+    <w:lsdException w:name="Medium Grid 1 Accent 6" w:semiHidden="0" w:uiPriority="67" w:unhideWhenUsed="0"/>
+    <w:lsdException w:name="Medium Grid 2 Accent 6" w:semiHidden="0" w:uiPriority="68" w:unhideWhenUsed="0"/>
+    <w:lsdException w:name="Medium Grid 3 Accent 6" w:semiHidden="0" w:uiPriority="69" w:unhideWhenUsed="0"/>
+    <w:lsdException w:name="Dark List Accent 6" w:semiHidden="0" w:uiPriority="70" w:unhideWhenUsed="0"/>
+    <w:lsdException w:name="Colorful Shading Accent 6" w:semiHidden="0" w:uiPriority="71" w:unhideWhenUsed="0"/>
+    <w:lsdException w:name="Colorful List Accent 6" w:semiHidden="0" w:uiPriority="72" w:unhideWhenUsed="0"/>
+    <w:lsdException w:name="Colorful Grid Accent 6" w:semiHidden="0" w:uiPriority="73" w:unhideWhenUsed="0"/>
+    <w:lsdException w:name="Subtle Emphasis" w:semiHidden="0" w:uiPriority="19" w:unhideWhenUsed="0" w:qFormat="1"/>
+    <w:lsdException w:name="Intense Emphasis" w:semiHidden="0" w:uiPriority="21" w:unhideWhenUsed="0" w:qFormat="1"/>
+    <w:lsdException w:name="Subtle Reference" w:semiHidden="0" w:uiPriority="31" w:unhideWhenUsed="0" w:qFormat="1"/>
+    <w:lsdException w:name="Intense Reference" w:semiHidden="0" w:uiPriority="32" w:unhideWhenUsed="0" w:qFormat="1"/>
+    <w:lsdException w:name="Book Title" w:semiHidden="0" w:uiPriority="33" w:unhideWhenUsed="0" w:qFormat="1"/>
+    <w:lsdException w:name="Bibliography" w:uiPriority="37"/>
+    <w:lsdException w:name="TOC Heading" w:uiPriority="39" w:qFormat="1"/>
+  </w:latentStyles>
+  <w:style w:type="paragraph" w:default="1" w:styleId="Normal">
+    <w:name w:val="Normal"/>
+    <w:qFormat/>
+  </w:style>
+  <w:style w:type="character" w:default="1" w:styleId="Fuentedeprrafopredeter">
+    <w:name w:val="Default Paragraph Font"/>
+    <w:uiPriority w:val="1"/>
+    <w:semiHidden/>
+    <w:unhideWhenUsed/>
+  </w:style>
+  <w:style w:type="table" w:default="1" w:styleId="Tablanormal">
+    <w:name w:val="Normal Table"/>
+    <w:uiPriority w:val="99"/>
+    <w:semiHidden/>
+    <w:unhideWhenUsed/>
+    <w:tblPr>
+      <w:tblInd w:w="0" w:type="dxa"/>
+      <w:tblCellMar>
+        <w:top w:w="0" w:type="dxa"/>
+        <w:left w:w="108" w:type="dxa"/>
+        <w:bottom w:w="0" w:type="dxa"/>
+        <w:right w:w="108" w:type="dxa"/>
+      </w:tblCellMar>
+    </w:tblPr>
+  </w:style>
+  <w:style w:type="numbering" w:default="1" w:styleId="Sinlista">
+    <w:name w:val="No List"/>
+    <w:uiPriority w:val="99"/>
+    <w:semiHidden/>
+    <w:unhideWhenUsed/>
   </w:style>
 </w:styles>
 </file>
 
 <file path=word/glossary/webSettings.xml><?xml version="1.0" encoding="utf-8"?>
-<w:webSettings xmlns:r="http://schemas.openxmlformats.org/officeDocument/2006/relationships" xmlns:w="http://schemas.openxmlformats.org/wordprocessingml/2006/main">
+<w:webSettings xmlns:mc="http://schemas.openxmlformats.org/markup-compatibility/2006" xmlns:r="http://schemas.openxmlformats.org/officeDocument/2006/relationships" xmlns:w="http://schemas.openxmlformats.org/wordprocessingml/2006/main" xmlns:w14="http://schemas.microsoft.com/office/word/2010/wordml" mc:Ignorable="w14">
   <w:optimizeForBrowser/>
 </w:webSettings>
 </file>

</xml_diff>

<commit_message>
Traducido los nombres a inglés, acabado manual de sistema
</commit_message>
<xml_diff>
--- a/Documentation_Trivial1iB_V1.0.docx
+++ b/Documentation_Trivial1iB_V1.0.docx
@@ -557,258 +557,12 @@
       <w:pPr>
         <w:pStyle w:val="Default"/>
         <w:rPr>
-          <w:rFonts w:asciiTheme="majorHAnsi" w:hAnsiTheme="majorHAnsi"/>
-        </w:rPr>
-      </w:pPr>
-      <w:r>
-        <w:rPr>
-          <w:rFonts w:asciiTheme="majorHAnsi" w:hAnsiTheme="majorHAnsi"/>
-        </w:rPr>
-        <w:t xml:space="preserve">This manual is about the general information about how to deal with the module. This module receives </w:t>
-      </w:r>
-      <w:proofErr w:type="gramStart"/>
-      <w:r>
-        <w:rPr>
-          <w:rFonts w:asciiTheme="majorHAnsi" w:hAnsiTheme="majorHAnsi"/>
-        </w:rPr>
-        <w:t>an</w:t>
-      </w:r>
-      <w:proofErr w:type="gramEnd"/>
-      <w:r>
-        <w:rPr>
-          <w:rFonts w:asciiTheme="majorHAnsi" w:hAnsiTheme="majorHAnsi"/>
-        </w:rPr>
-        <w:t xml:space="preserve"> </w:t>
-      </w:r>
-      <w:r>
-        <w:rPr>
-          <w:rFonts w:asciiTheme="majorHAnsi" w:hAnsiTheme="majorHAnsi"/>
-        </w:rPr>
-        <w:t xml:space="preserve">file in predefine JSON format and returns a new file to store in a </w:t>
-      </w:r>
-      <w:proofErr w:type="spellStart"/>
-      <w:r>
-        <w:rPr>
-          <w:rFonts w:asciiTheme="majorHAnsi" w:hAnsiTheme="majorHAnsi"/>
-        </w:rPr>
-        <w:t>DataBase</w:t>
-      </w:r>
-      <w:proofErr w:type="spellEnd"/>
-      <w:r>
-        <w:rPr>
-          <w:rFonts w:asciiTheme="majorHAnsi" w:hAnsiTheme="majorHAnsi"/>
-        </w:rPr>
-        <w:t xml:space="preserve">. </w:t>
-      </w:r>
-    </w:p>
-    <w:p>
-      <w:pPr>
-        <w:pStyle w:val="Default"/>
-        <w:rPr>
-          <w:rFonts w:asciiTheme="majorHAnsi" w:hAnsiTheme="majorHAnsi"/>
-        </w:rPr>
-      </w:pPr>
-      <w:r>
-        <w:rPr>
-          <w:rFonts w:asciiTheme="majorHAnsi" w:hAnsiTheme="majorHAnsi"/>
-        </w:rPr>
-        <w:t xml:space="preserve">There are to different manuals that are going to be describe </w:t>
-      </w:r>
-    </w:p>
-    <w:p>
-      <w:pPr>
-        <w:pStyle w:val="Default"/>
-        <w:rPr>
-          <w:rFonts w:asciiTheme="majorHAnsi" w:hAnsiTheme="majorHAnsi"/>
-        </w:rPr>
-      </w:pPr>
-      <w:r>
-        <w:rPr>
-          <w:rStyle w:val="Ttulo2Car"/>
-        </w:rPr>
-        <w:t xml:space="preserve">User </w:t>
-      </w:r>
-      <w:r>
-        <w:rPr>
-          <w:rStyle w:val="Ttulo2Car"/>
-        </w:rPr>
-        <w:t>manual</w:t>
-      </w:r>
-      <w:r>
-        <w:rPr>
-          <w:rFonts w:asciiTheme="majorHAnsi" w:hAnsiTheme="majorHAnsi"/>
-        </w:rPr>
-        <w:t xml:space="preserve"> that</w:t>
-      </w:r>
-      <w:r>
-        <w:rPr>
-          <w:rFonts w:asciiTheme="majorHAnsi" w:hAnsiTheme="majorHAnsi"/>
-        </w:rPr>
-        <w:t xml:space="preserve"> explains the use </w:t>
-      </w:r>
-      <w:r>
-        <w:rPr>
-          <w:rFonts w:asciiTheme="majorHAnsi" w:hAnsiTheme="majorHAnsi"/>
-        </w:rPr>
-        <w:t xml:space="preserve">than </w:t>
-      </w:r>
-      <w:r>
-        <w:rPr>
-          <w:rFonts w:asciiTheme="majorHAnsi" w:hAnsiTheme="majorHAnsi"/>
-        </w:rPr>
-        <w:t xml:space="preserve">a normal user is going to do with it by using the interface. </w:t>
-      </w:r>
-    </w:p>
-    <w:p>
-      <w:pPr>
-        <w:pStyle w:val="Default"/>
-        <w:rPr>
-          <w:rFonts w:asciiTheme="majorHAnsi" w:hAnsiTheme="majorHAnsi"/>
-        </w:rPr>
-      </w:pPr>
-      <w:proofErr w:type="gramStart"/>
-      <w:r>
-        <w:rPr>
-          <w:rStyle w:val="Ttulo2Car"/>
-        </w:rPr>
-        <w:t>System manual</w:t>
-      </w:r>
-      <w:r>
-        <w:rPr>
-          <w:rStyle w:val="Ttulo2Car"/>
-        </w:rPr>
-        <w:t xml:space="preserve"> </w:t>
-      </w:r>
-      <w:r>
-        <w:rPr>
-          <w:rFonts w:asciiTheme="majorHAnsi" w:hAnsiTheme="majorHAnsi"/>
-        </w:rPr>
-        <w:t>that explains the code to other developers which are going to extend the app in the future.</w:t>
-      </w:r>
-      <w:proofErr w:type="gramEnd"/>
-      <w:r>
-        <w:rPr>
-          <w:rFonts w:asciiTheme="majorHAnsi" w:hAnsiTheme="majorHAnsi"/>
-        </w:rPr>
-        <w:t xml:space="preserve"> Or that they need to do any changes on the source code. The intention of this manual is being able to understand in a short period of time the functionality and the relations of the application. </w:t>
-      </w:r>
-    </w:p>
-    <w:p>
-      <w:pPr>
-        <w:pStyle w:val="Default"/>
-        <w:rPr>
-          <w:rFonts w:asciiTheme="majorHAnsi" w:hAnsiTheme="majorHAnsi"/>
-        </w:rPr>
-      </w:pPr>
-    </w:p>
-    <w:p>
-      <w:pPr>
-        <w:pStyle w:val="Default"/>
-        <w:rPr>
-          <w:rFonts w:asciiTheme="majorHAnsi" w:hAnsiTheme="majorHAnsi"/>
-        </w:rPr>
-      </w:pPr>
-    </w:p>
-    <w:p>
-      <w:pPr>
-        <w:pStyle w:val="Ttulo"/>
-        <w:rPr>
-          <w:sz w:val="48"/>
-        </w:rPr>
-      </w:pPr>
-      <w:r>
-        <w:rPr>
-          <w:sz w:val="48"/>
-        </w:rPr>
-        <w:t xml:space="preserve">User manual </w:t>
-      </w:r>
-    </w:p>
-    <w:p>
-      <w:pPr>
-        <w:pStyle w:val="Default"/>
-        <w:rPr>
-          <w:rFonts w:asciiTheme="majorHAnsi" w:hAnsiTheme="majorHAnsi"/>
-        </w:rPr>
-      </w:pPr>
-    </w:p>
-    <w:p>
-      <w:pPr>
-        <w:pStyle w:val="Default"/>
-        <w:rPr>
-          <w:rFonts w:asciiTheme="majorHAnsi" w:hAnsiTheme="majorHAnsi"/>
-        </w:rPr>
-      </w:pPr>
-    </w:p>
-    <w:p>
-      <w:pPr>
-        <w:pStyle w:val="Default"/>
-        <w:rPr>
-          <w:rFonts w:asciiTheme="majorHAnsi" w:hAnsiTheme="majorHAnsi"/>
-        </w:rPr>
-      </w:pPr>
-    </w:p>
-    <w:p>
-      <w:pPr>
-        <w:pStyle w:val="Default"/>
-        <w:rPr>
-          <w:rFonts w:asciiTheme="majorHAnsi" w:hAnsiTheme="majorHAnsi"/>
-        </w:rPr>
-      </w:pPr>
-    </w:p>
-    <w:p>
-      <w:pPr>
-        <w:pStyle w:val="Ttulo"/>
-        <w:rPr>
-          <w:sz w:val="48"/>
-        </w:rPr>
-      </w:pPr>
-      <w:r>
-        <w:rPr>
-          <w:sz w:val="48"/>
-        </w:rPr>
-        <w:t xml:space="preserve">System manual </w:t>
-      </w:r>
-    </w:p>
-    <w:p>
-      <w:pPr>
-        <w:pStyle w:val="Ttulo1"/>
-      </w:pPr>
-      <w:r>
-        <w:t>Implemented Classes</w:t>
-      </w:r>
-    </w:p>
-    <w:p>
-      <w:pPr>
-        <w:pStyle w:val="Default"/>
-        <w:rPr>
-          <w:rFonts w:asciiTheme="majorHAnsi" w:hAnsiTheme="majorHAnsi"/>
-        </w:rPr>
-      </w:pPr>
-    </w:p>
-    <w:p>
-      <w:pPr>
-        <w:pStyle w:val="Ttulo2"/>
-      </w:pPr>
-      <w:r>
-        <w:t>Main</w:t>
-      </w:r>
-    </w:p>
-    <w:p>
-      <w:pPr>
-        <w:pStyle w:val="Default"/>
-        <w:rPr>
-          <w:rFonts w:asciiTheme="majorHAnsi" w:hAnsiTheme="majorHAnsi"/>
-        </w:rPr>
-      </w:pPr>
-      <w:r>
-        <w:rPr>
           <w:rFonts w:asciiTheme="minorHAnsi" w:hAnsiTheme="minorHAnsi" w:cstheme="minorBidi"/>
           <w:color w:val="auto"/>
           <w:sz w:val="22"/>
           <w:szCs w:val="22"/>
         </w:rPr>
-        <w:t>This class only has the task to launch the application.</w:t>
-      </w:r>
+      </w:pPr>
       <w:r>
         <w:rPr>
           <w:rFonts w:asciiTheme="minorHAnsi" w:hAnsiTheme="minorHAnsi" w:cstheme="minorBidi"/>
@@ -816,12 +570,351 @@
           <w:sz w:val="22"/>
           <w:szCs w:val="22"/>
         </w:rPr>
+        <w:t xml:space="preserve">This manual is about the general information about how to deal with the module. This module receives </w:t>
+      </w:r>
+      <w:proofErr w:type="gramStart"/>
+      <w:r>
+        <w:rPr>
+          <w:rFonts w:asciiTheme="minorHAnsi" w:hAnsiTheme="minorHAnsi" w:cstheme="minorBidi"/>
+          <w:color w:val="auto"/>
+          <w:sz w:val="22"/>
+          <w:szCs w:val="22"/>
+        </w:rPr>
+        <w:t>an</w:t>
+      </w:r>
+      <w:proofErr w:type="gramEnd"/>
+      <w:r>
+        <w:rPr>
+          <w:rFonts w:asciiTheme="minorHAnsi" w:hAnsiTheme="minorHAnsi" w:cstheme="minorBidi"/>
+          <w:color w:val="auto"/>
+          <w:sz w:val="22"/>
+          <w:szCs w:val="22"/>
+        </w:rPr>
+        <w:t xml:space="preserve"> </w:t>
+      </w:r>
+      <w:r>
+        <w:rPr>
+          <w:rFonts w:asciiTheme="minorHAnsi" w:hAnsiTheme="minorHAnsi" w:cstheme="minorBidi"/>
+          <w:color w:val="auto"/>
+          <w:sz w:val="22"/>
+          <w:szCs w:val="22"/>
+        </w:rPr>
+        <w:t xml:space="preserve">file in predefine JSON format and returns a new file to store in a </w:t>
+      </w:r>
+      <w:proofErr w:type="spellStart"/>
+      <w:r>
+        <w:rPr>
+          <w:rFonts w:asciiTheme="minorHAnsi" w:hAnsiTheme="minorHAnsi" w:cstheme="minorBidi"/>
+          <w:color w:val="auto"/>
+          <w:sz w:val="22"/>
+          <w:szCs w:val="22"/>
+        </w:rPr>
+        <w:t>DataBase</w:t>
+      </w:r>
+      <w:proofErr w:type="spellEnd"/>
+      <w:r>
+        <w:rPr>
+          <w:rFonts w:asciiTheme="minorHAnsi" w:hAnsiTheme="minorHAnsi" w:cstheme="minorBidi"/>
+          <w:color w:val="auto"/>
+          <w:sz w:val="22"/>
+          <w:szCs w:val="22"/>
+        </w:rPr>
+        <w:t xml:space="preserve">. </w:t>
+      </w:r>
+    </w:p>
+    <w:p>
+      <w:pPr>
+        <w:pStyle w:val="Default"/>
+        <w:rPr>
+          <w:rFonts w:asciiTheme="minorHAnsi" w:hAnsiTheme="minorHAnsi" w:cstheme="minorBidi"/>
+          <w:color w:val="auto"/>
+          <w:sz w:val="22"/>
+          <w:szCs w:val="22"/>
+        </w:rPr>
+      </w:pPr>
+      <w:r>
+        <w:rPr>
+          <w:rFonts w:asciiTheme="minorHAnsi" w:hAnsiTheme="minorHAnsi" w:cstheme="minorBidi"/>
+          <w:color w:val="auto"/>
+          <w:sz w:val="22"/>
+          <w:szCs w:val="22"/>
+        </w:rPr>
+        <w:t xml:space="preserve">There are to different manuals that are going to be describe </w:t>
+      </w:r>
+    </w:p>
+    <w:p>
+      <w:pPr>
+        <w:pStyle w:val="Default"/>
+        <w:rPr>
+          <w:rFonts w:asciiTheme="minorHAnsi" w:hAnsiTheme="minorHAnsi" w:cstheme="minorBidi"/>
+          <w:color w:val="auto"/>
+          <w:sz w:val="22"/>
+          <w:szCs w:val="22"/>
+        </w:rPr>
+      </w:pPr>
+      <w:r>
+        <w:rPr>
+          <w:rFonts w:asciiTheme="minorHAnsi" w:hAnsiTheme="minorHAnsi" w:cstheme="minorBidi"/>
+          <w:b/>
+          <w:bCs/>
+          <w:color w:val="auto"/>
+          <w:sz w:val="22"/>
+          <w:szCs w:val="22"/>
+        </w:rPr>
+        <w:t xml:space="preserve">User </w:t>
+      </w:r>
+      <w:r>
+        <w:rPr>
+          <w:rFonts w:asciiTheme="minorHAnsi" w:hAnsiTheme="minorHAnsi" w:cstheme="minorBidi"/>
+          <w:b/>
+          <w:bCs/>
+          <w:color w:val="auto"/>
+          <w:sz w:val="22"/>
+          <w:szCs w:val="22"/>
+        </w:rPr>
+        <w:t>manual</w:t>
+      </w:r>
+      <w:r>
+        <w:rPr>
+          <w:rFonts w:asciiTheme="minorHAnsi" w:hAnsiTheme="minorHAnsi" w:cstheme="minorBidi"/>
+          <w:color w:val="auto"/>
+          <w:sz w:val="22"/>
+          <w:szCs w:val="22"/>
+        </w:rPr>
+        <w:t xml:space="preserve"> that</w:t>
+      </w:r>
+      <w:r>
+        <w:rPr>
+          <w:rFonts w:asciiTheme="minorHAnsi" w:hAnsiTheme="minorHAnsi" w:cstheme="minorBidi"/>
+          <w:color w:val="auto"/>
+          <w:sz w:val="22"/>
+          <w:szCs w:val="22"/>
+        </w:rPr>
+        <w:t xml:space="preserve"> explains the use </w:t>
+      </w:r>
+      <w:r>
+        <w:rPr>
+          <w:rFonts w:asciiTheme="minorHAnsi" w:hAnsiTheme="minorHAnsi" w:cstheme="minorBidi"/>
+          <w:color w:val="auto"/>
+          <w:sz w:val="22"/>
+          <w:szCs w:val="22"/>
+        </w:rPr>
+        <w:t xml:space="preserve">than </w:t>
+      </w:r>
+      <w:r>
+        <w:rPr>
+          <w:rFonts w:asciiTheme="minorHAnsi" w:hAnsiTheme="minorHAnsi" w:cstheme="minorBidi"/>
+          <w:color w:val="auto"/>
+          <w:sz w:val="22"/>
+          <w:szCs w:val="22"/>
+        </w:rPr>
+        <w:t xml:space="preserve">a normal user is going to do with it by using the interface. </w:t>
+      </w:r>
+    </w:p>
+    <w:p>
+      <w:pPr>
+        <w:pStyle w:val="Default"/>
+        <w:rPr>
+          <w:rFonts w:asciiTheme="minorHAnsi" w:hAnsiTheme="minorHAnsi" w:cstheme="minorBidi"/>
+          <w:color w:val="auto"/>
+          <w:sz w:val="22"/>
+          <w:szCs w:val="22"/>
+        </w:rPr>
+      </w:pPr>
+      <w:proofErr w:type="gramStart"/>
+      <w:r>
+        <w:rPr>
+          <w:rFonts w:asciiTheme="minorHAnsi" w:hAnsiTheme="minorHAnsi" w:cstheme="minorBidi"/>
+          <w:b/>
+          <w:bCs/>
+          <w:color w:val="auto"/>
+          <w:sz w:val="22"/>
+          <w:szCs w:val="22"/>
+        </w:rPr>
+        <w:t>System manual</w:t>
+      </w:r>
+      <w:r>
+        <w:rPr>
+          <w:rFonts w:asciiTheme="minorHAnsi" w:hAnsiTheme="minorHAnsi" w:cstheme="minorBidi"/>
+          <w:b/>
+          <w:bCs/>
+          <w:color w:val="auto"/>
+          <w:sz w:val="22"/>
+          <w:szCs w:val="22"/>
+        </w:rPr>
+        <w:t xml:space="preserve"> </w:t>
+      </w:r>
+      <w:r>
+        <w:rPr>
+          <w:rFonts w:asciiTheme="minorHAnsi" w:hAnsiTheme="minorHAnsi" w:cstheme="minorBidi"/>
+          <w:color w:val="auto"/>
+          <w:sz w:val="22"/>
+          <w:szCs w:val="22"/>
+        </w:rPr>
+        <w:t>that explains the code to other developers which are going to extend the app in the future.</w:t>
+      </w:r>
+      <w:proofErr w:type="gramEnd"/>
+      <w:r>
+        <w:rPr>
+          <w:rFonts w:asciiTheme="minorHAnsi" w:hAnsiTheme="minorHAnsi" w:cstheme="minorBidi"/>
+          <w:color w:val="auto"/>
+          <w:sz w:val="22"/>
+          <w:szCs w:val="22"/>
+        </w:rPr>
+        <w:t xml:space="preserve"> Or that they need to do any changes on the source code. The intention of this manual is being able to understand in a short period of time the functionality and the relations of the application. </w:t>
+      </w:r>
+    </w:p>
+    <w:p>
+      <w:pPr>
+        <w:pStyle w:val="Default"/>
+        <w:rPr>
+          <w:rFonts w:asciiTheme="majorHAnsi" w:hAnsiTheme="majorHAnsi"/>
+        </w:rPr>
+      </w:pPr>
+    </w:p>
+    <w:p>
+      <w:pPr>
+        <w:pStyle w:val="Default"/>
+        <w:rPr>
+          <w:rFonts w:asciiTheme="majorHAnsi" w:hAnsiTheme="majorHAnsi"/>
+        </w:rPr>
+      </w:pPr>
+    </w:p>
+    <w:p>
+      <w:pPr>
+        <w:pStyle w:val="Ttulo"/>
+        <w:rPr>
+          <w:sz w:val="48"/>
+        </w:rPr>
+      </w:pPr>
+      <w:r>
+        <w:rPr>
+          <w:sz w:val="48"/>
+        </w:rPr>
+        <w:t xml:space="preserve">User manual </w:t>
+      </w:r>
+    </w:p>
+    <w:p>
+      <w:pPr>
+        <w:pStyle w:val="Default"/>
+        <w:rPr>
+          <w:rFonts w:asciiTheme="majorHAnsi" w:hAnsiTheme="majorHAnsi"/>
+        </w:rPr>
+      </w:pPr>
+    </w:p>
+    <w:p>
+      <w:pPr>
+        <w:pStyle w:val="Default"/>
+        <w:rPr>
+          <w:rFonts w:asciiTheme="majorHAnsi" w:hAnsiTheme="majorHAnsi"/>
+        </w:rPr>
+      </w:pPr>
+    </w:p>
+    <w:p>
+      <w:pPr>
+        <w:pStyle w:val="Default"/>
+        <w:rPr>
+          <w:rFonts w:asciiTheme="majorHAnsi" w:hAnsiTheme="majorHAnsi"/>
+        </w:rPr>
+      </w:pPr>
+    </w:p>
+    <w:p>
+      <w:pPr>
+        <w:pStyle w:val="Default"/>
+        <w:rPr>
+          <w:rFonts w:asciiTheme="majorHAnsi" w:hAnsiTheme="majorHAnsi"/>
+        </w:rPr>
+      </w:pPr>
+    </w:p>
+    <w:p>
+      <w:pPr>
+        <w:rPr>
+          <w:rFonts w:asciiTheme="majorHAnsi" w:eastAsiaTheme="majorEastAsia" w:hAnsiTheme="majorHAnsi" w:cstheme="majorBidi"/>
+          <w:color w:val="17365D" w:themeColor="text2" w:themeShade="BF"/>
+          <w:spacing w:val="5"/>
+          <w:kern w:val="28"/>
+          <w:sz w:val="48"/>
+          <w:szCs w:val="52"/>
+        </w:rPr>
+      </w:pPr>
+      <w:r>
+        <w:rPr>
+          <w:sz w:val="48"/>
+        </w:rPr>
+        <w:br w:type="page"/>
+      </w:r>
+    </w:p>
+    <w:p>
+      <w:pPr>
+        <w:pStyle w:val="Ttulo"/>
+        <w:rPr>
+          <w:sz w:val="48"/>
+        </w:rPr>
+      </w:pPr>
+      <w:r>
+        <w:rPr>
+          <w:sz w:val="48"/>
+        </w:rPr>
+        <w:lastRenderedPageBreak/>
+        <w:t xml:space="preserve">System manual </w:t>
+      </w:r>
+    </w:p>
+    <w:p>
+      <w:pPr>
+        <w:pStyle w:val="Ttulo1"/>
+      </w:pPr>
+      <w:r>
+        <w:t>Implemented Classes</w:t>
+      </w:r>
+    </w:p>
+    <w:p>
+      <w:pPr>
+        <w:pStyle w:val="Default"/>
+        <w:rPr>
+          <w:rFonts w:asciiTheme="majorHAnsi" w:hAnsiTheme="majorHAnsi"/>
+        </w:rPr>
+      </w:pPr>
+    </w:p>
+    <w:p>
+      <w:pPr>
+        <w:pStyle w:val="Ttulo2"/>
+        <w:jc w:val="both"/>
+      </w:pPr>
+      <w:r>
+        <w:t>Main</w:t>
+      </w:r>
+    </w:p>
+    <w:p>
+      <w:pPr>
+        <w:pStyle w:val="Default"/>
+        <w:jc w:val="both"/>
+        <w:rPr>
+          <w:rFonts w:asciiTheme="majorHAnsi" w:hAnsiTheme="majorHAnsi"/>
+        </w:rPr>
+      </w:pPr>
+      <w:r>
+        <w:rPr>
+          <w:rFonts w:asciiTheme="minorHAnsi" w:hAnsiTheme="minorHAnsi" w:cstheme="minorBidi"/>
+          <w:color w:val="auto"/>
+          <w:sz w:val="22"/>
+          <w:szCs w:val="22"/>
+        </w:rPr>
+        <w:t>This class only has the task to launch the application.</w:t>
+      </w:r>
+      <w:r>
+        <w:rPr>
+          <w:rFonts w:asciiTheme="minorHAnsi" w:hAnsiTheme="minorHAnsi" w:cstheme="minorBidi"/>
+          <w:color w:val="auto"/>
+          <w:sz w:val="22"/>
+          <w:szCs w:val="22"/>
+        </w:rPr>
         <w:t xml:space="preserve"> It reads the name of the input and calls to the appropriate class to parser the file. </w:t>
       </w:r>
     </w:p>
     <w:p>
       <w:pPr>
         <w:pStyle w:val="Ttulo2"/>
+        <w:jc w:val="both"/>
       </w:pPr>
       <w:r>
         <w:t xml:space="preserve">Question </w:t>
@@ -833,9 +926,22 @@
         <w:autoSpaceDN w:val="0"/>
         <w:adjustRightInd w:val="0"/>
         <w:spacing w:after="0" w:line="240" w:lineRule="auto"/>
-      </w:pPr>
-      <w:r>
-        <w:t xml:space="preserve">This is an interface that generates the model to the Question objects. In this case the attribute has to abstract methods.to add to the main fields that are: </w:t>
+        <w:jc w:val="both"/>
+      </w:pPr>
+      <w:r>
+        <w:t>This is an interface that generates the model to the Question objects. In this case the at</w:t>
+      </w:r>
+      <w:r>
+        <w:t>tribute has t</w:t>
+      </w:r>
+      <w:r>
+        <w:t>w</w:t>
+      </w:r>
+      <w:r>
+        <w:t xml:space="preserve">o abstract methods </w:t>
+      </w:r>
+      <w:r>
+        <w:t xml:space="preserve">to add to the main fields that are: </w:t>
       </w:r>
     </w:p>
     <w:p>
@@ -849,6 +955,7 @@
         <w:autoSpaceDN w:val="0"/>
         <w:adjustRightInd w:val="0"/>
         <w:spacing w:after="0" w:line="240" w:lineRule="auto"/>
+        <w:jc w:val="both"/>
       </w:pPr>
       <w:proofErr w:type="spellStart"/>
       <w:r>
@@ -870,6 +977,7 @@
         <w:autoSpaceDN w:val="0"/>
         <w:adjustRightInd w:val="0"/>
         <w:spacing w:after="0" w:line="240" w:lineRule="auto"/>
+        <w:jc w:val="both"/>
       </w:pPr>
       <w:proofErr w:type="spellStart"/>
       <w:r>
@@ -886,6 +994,7 @@
     <w:p>
       <w:pPr>
         <w:pStyle w:val="Ttulo2"/>
+        <w:jc w:val="both"/>
       </w:pPr>
       <w:proofErr w:type="spellStart"/>
       <w:r>
@@ -897,13 +1006,16 @@
       </w:r>
     </w:p>
     <w:p>
+      <w:pPr>
+        <w:jc w:val="both"/>
+      </w:pPr>
       <w:r>
         <w:t>Interface in which we determine the method that is shared between all the different types of connectors (</w:t>
       </w:r>
       <w:proofErr w:type="spellStart"/>
       <w:proofErr w:type="gramStart"/>
       <w:r>
-        <w:t>getConexion</w:t>
+        <w:t>getConnection</w:t>
       </w:r>
       <w:proofErr w:type="spellEnd"/>
       <w:r>
@@ -917,6 +1029,7 @@
     <w:p>
       <w:pPr>
         <w:pStyle w:val="Ttulo2"/>
+        <w:jc w:val="both"/>
       </w:pPr>
       <w:proofErr w:type="spellStart"/>
       <w:r>
@@ -925,60 +1038,159 @@
       <w:proofErr w:type="spellEnd"/>
     </w:p>
     <w:p>
+      <w:pPr>
+        <w:jc w:val="both"/>
+      </w:pPr>
       <w:r>
         <w:t xml:space="preserve">Specific connector for Mongo DB. In this class there is an attribute called mongo that is the client used for saving the data. It has a private method in order to create the connection used in the </w:t>
       </w:r>
       <w:proofErr w:type="spellStart"/>
       <w:r>
-        <w:t>getConexion</w:t>
+        <w:t>getConnection</w:t>
       </w:r>
       <w:proofErr w:type="spellEnd"/>
       <w:r>
-        <w:t xml:space="preserve"> method in case there is not already an established connection.</w:t>
-      </w:r>
-      <w:r>
-        <w:t xml:space="preserve"> In case the connection cannot be established a message is shown.</w:t>
-      </w:r>
-    </w:p>
-    <w:p>
-      <w:pPr>
-        <w:pStyle w:val="Ttulo2"/>
-      </w:pPr>
-      <w:proofErr w:type="spellStart"/>
-      <w:r>
-        <w:lastRenderedPageBreak/>
-        <w:t>DBWriter</w:t>
-      </w:r>
-      <w:proofErr w:type="spellEnd"/>
-    </w:p>
-    <w:p>
-      <w:r>
-        <w:t xml:space="preserve">Interface </w:t>
-      </w:r>
-      <w:r>
-        <w:t xml:space="preserve">used in order to provide a common method for all the writers for the different databases which </w:t>
-      </w:r>
-      <w:proofErr w:type="gramStart"/>
-      <w:r>
-        <w:t>allows</w:t>
-      </w:r>
-      <w:proofErr w:type="gramEnd"/>
-      <w:r>
-        <w:t xml:space="preserve"> to insert questions.</w:t>
-      </w:r>
-    </w:p>
-    <w:p>
-      <w:pPr>
-        <w:pStyle w:val="Ttulo2"/>
-      </w:pPr>
-      <w:r>
-        <w:t>MongoDBWriter</w:t>
+        <w:t xml:space="preserve"> </w:t>
       </w:r>
       <w:bookmarkStart w:id="0" w:name="_GoBack"/>
       <w:bookmarkEnd w:id="0"/>
-    </w:p>
-    <w:p/>
-    <w:p/>
+      <w:r>
+        <w:t>method in case there is not already an established connection.</w:t>
+      </w:r>
+      <w:r>
+        <w:t xml:space="preserve"> In case the connection cannot be established a message is shown.</w:t>
+      </w:r>
+    </w:p>
+    <w:p>
+      <w:pPr>
+        <w:pStyle w:val="Ttulo2"/>
+        <w:jc w:val="both"/>
+      </w:pPr>
+      <w:proofErr w:type="spellStart"/>
+      <w:r>
+        <w:t>DBWriter</w:t>
+      </w:r>
+      <w:proofErr w:type="spellEnd"/>
+    </w:p>
+    <w:p>
+      <w:pPr>
+        <w:jc w:val="both"/>
+      </w:pPr>
+      <w:r>
+        <w:t xml:space="preserve">Interface </w:t>
+      </w:r>
+      <w:r>
+        <w:t xml:space="preserve">used in order to provide a common method for all the writers for the different databases which </w:t>
+      </w:r>
+      <w:proofErr w:type="gramStart"/>
+      <w:r>
+        <w:t>allows</w:t>
+      </w:r>
+      <w:proofErr w:type="gramEnd"/>
+      <w:r>
+        <w:t xml:space="preserve"> to insert questions.</w:t>
+      </w:r>
+    </w:p>
+    <w:p>
+      <w:pPr>
+        <w:pStyle w:val="Ttulo2"/>
+        <w:jc w:val="both"/>
+      </w:pPr>
+      <w:proofErr w:type="spellStart"/>
+      <w:r>
+        <w:t>MongoDBWriter</w:t>
+      </w:r>
+      <w:proofErr w:type="spellEnd"/>
+    </w:p>
+    <w:p>
+      <w:pPr>
+        <w:jc w:val="both"/>
+      </w:pPr>
+      <w:r>
+        <w:t xml:space="preserve">Class used to save the different questions in </w:t>
+      </w:r>
+      <w:proofErr w:type="spellStart"/>
+      <w:r>
+        <w:t>MongoDB</w:t>
+      </w:r>
+      <w:proofErr w:type="spellEnd"/>
+      <w:r>
+        <w:t xml:space="preserve">. It is composed by several private methods, all of them used in order </w:t>
+      </w:r>
+      <w:r>
+        <w:t xml:space="preserve">be used in the public method </w:t>
+      </w:r>
+      <w:proofErr w:type="spellStart"/>
+      <w:r>
+        <w:t>insertQuestions</w:t>
+      </w:r>
+      <w:proofErr w:type="spellEnd"/>
+      <w:r>
+        <w:t xml:space="preserve">. </w:t>
+      </w:r>
+      <w:r>
+        <w:t>The private methods are:</w:t>
+      </w:r>
+    </w:p>
+    <w:p>
+      <w:pPr>
+        <w:jc w:val="both"/>
+      </w:pPr>
+      <w:r>
+        <w:t>-</w:t>
+      </w:r>
+      <w:proofErr w:type="spellStart"/>
+      <w:proofErr w:type="gramStart"/>
+      <w:r>
+        <w:t>createEntries</w:t>
+      </w:r>
+      <w:proofErr w:type="spellEnd"/>
+      <w:r>
+        <w:t>()</w:t>
+      </w:r>
+      <w:proofErr w:type="gramEnd"/>
+    </w:p>
+    <w:p>
+      <w:pPr>
+        <w:jc w:val="both"/>
+      </w:pPr>
+      <w:r>
+        <w:t>-</w:t>
+      </w:r>
+      <w:proofErr w:type="spellStart"/>
+      <w:proofErr w:type="gramStart"/>
+      <w:r>
+        <w:t>addQuestions</w:t>
+      </w:r>
+      <w:proofErr w:type="spellEnd"/>
+      <w:r>
+        <w:t>()</w:t>
+      </w:r>
+      <w:proofErr w:type="gramEnd"/>
+    </w:p>
+    <w:p>
+      <w:pPr>
+        <w:jc w:val="both"/>
+      </w:pPr>
+      <w:r>
+        <w:t>We have used the Mongo Java driver (version 2.10.1) in order to build this class.</w:t>
+      </w:r>
+    </w:p>
+    <w:p>
+      <w:pPr>
+        <w:jc w:val="both"/>
+      </w:pPr>
+    </w:p>
+    <w:p>
+      <w:pPr>
+        <w:jc w:val="both"/>
+      </w:pPr>
+    </w:p>
+    <w:p>
+      <w:pPr>
+        <w:jc w:val="both"/>
+      </w:pPr>
+    </w:p>
     <w:sectPr>
       <w:pgSz w:w="11906" w:h="16838"/>
       <w:pgMar w:top="1417" w:right="1701" w:bottom="1417" w:left="1701" w:header="708" w:footer="708" w:gutter="0"/>
@@ -1877,38 +2089,6 @@
         </w:p>
       </w:docPartBody>
     </w:docPart>
-    <w:docPart>
-      <w:docPartPr>
-        <w:name w:val="E82E32A9436442D786D62C0D31DB7069"/>
-        <w:category>
-          <w:name w:val="General"/>
-          <w:gallery w:val="placeholder"/>
-        </w:category>
-        <w:types>
-          <w:type w:val="bbPlcHdr"/>
-        </w:types>
-        <w:behaviors>
-          <w:behavior w:val="content"/>
-        </w:behaviors>
-        <w:guid w:val="{5FB4D059-4CF5-4317-80DB-5E1965B07FA6}"/>
-      </w:docPartPr>
-      <w:docPartBody>
-        <w:p>
-          <w:pPr>
-            <w:pStyle w:val="E82E32A9436442D786D62C0D31DB7069"/>
-          </w:pPr>
-          <w:r>
-            <w:rPr>
-              <w:color w:val="4F81BD" w:themeColor="accent1"/>
-              <w:sz w:val="200"/>
-              <w:szCs w:val="200"/>
-              <w:lang w:val="es-ES"/>
-            </w:rPr>
-            <w:t>[Año]</w:t>
-          </w:r>
-        </w:p>
-      </w:docPartBody>
-    </w:docPart>
   </w:docParts>
 </w:glossaryDocument>
 </file>
@@ -1990,8 +2170,8 @@
     <w:rsidRoot w:val="000459E0"/>
     <w:rsid w:val="000459E0"/>
     <w:rsid w:val="005A1C55"/>
+    <w:rsid w:val="00AB2F33"/>
     <w:rsid w:val="00BF337B"/>
-    <w:rsid w:val="00FD6DD9"/>
   </w:rsids>
   <m:mathPr>
     <m:mathFont m:val="Cambria Math"/>

</xml_diff>